<commit_message>
Promena stila i novo poglavlje
</commit_message>
<xml_diff>
--- a/Transformacija podataka - Teorijski deo.docx
+++ b/Transformacija podataka - Teorijski deo.docx
@@ -708,7 +708,7 @@
           <w:r>
             <w:fldChar w:fldCharType="separate"/>
           </w:r>
-          <w:hyperlink w:anchor="_Toc131067413" w:history="1">
+          <w:hyperlink w:anchor="_Toc131169101" w:history="1">
             <w:r>
               <w:rPr>
                 <w:rStyle w:val="Hyperlink"/>
@@ -737,7 +737,7 @@
                 <w:noProof/>
                 <w:webHidden/>
               </w:rPr>
-              <w:instrText xml:space="preserve"> PAGEREF _Toc131067413 \h </w:instrText>
+              <w:instrText xml:space="preserve"> PAGEREF _Toc131169101 \h </w:instrText>
             </w:r>
             <w:r>
               <w:rPr>
@@ -781,7 +781,7 @@
               <w:lang w:val="en-GB" w:eastAsia="en-GB"/>
             </w:rPr>
           </w:pPr>
-          <w:hyperlink w:anchor="_Toc131067414" w:history="1">
+          <w:hyperlink w:anchor="_Toc131169102" w:history="1">
             <w:r>
               <w:rPr>
                 <w:rStyle w:val="Hyperlink"/>
@@ -810,7 +810,7 @@
                 <w:noProof/>
                 <w:webHidden/>
               </w:rPr>
-              <w:instrText xml:space="preserve"> PAGEREF _Toc131067414 \h </w:instrText>
+              <w:instrText xml:space="preserve"> PAGEREF _Toc131169102 \h </w:instrText>
             </w:r>
             <w:r>
               <w:rPr>
@@ -854,7 +854,7 @@
               <w:lang w:val="en-GB" w:eastAsia="en-GB"/>
             </w:rPr>
           </w:pPr>
-          <w:hyperlink w:anchor="_Toc131067415" w:history="1">
+          <w:hyperlink w:anchor="_Toc131169103" w:history="1">
             <w:r>
               <w:rPr>
                 <w:rStyle w:val="Hyperlink"/>
@@ -882,7 +882,7 @@
                 <w:noProof/>
                 <w:webHidden/>
               </w:rPr>
-              <w:instrText xml:space="preserve"> PAGEREF _Toc131067415 \h </w:instrText>
+              <w:instrText xml:space="preserve"> PAGEREF _Toc131169103 \h </w:instrText>
             </w:r>
             <w:r>
               <w:rPr>
@@ -926,7 +926,7 @@
               <w:lang w:val="en-GB" w:eastAsia="en-GB"/>
             </w:rPr>
           </w:pPr>
-          <w:hyperlink w:anchor="_Toc131067416" w:history="1">
+          <w:hyperlink w:anchor="_Toc131169104" w:history="1">
             <w:r>
               <w:rPr>
                 <w:rStyle w:val="Hyperlink"/>
@@ -953,7 +953,7 @@
                 <w:noProof/>
                 <w:webHidden/>
               </w:rPr>
-              <w:instrText xml:space="preserve"> PAGEREF _Toc131067416 \h </w:instrText>
+              <w:instrText xml:space="preserve"> PAGEREF _Toc131169104 \h </w:instrText>
             </w:r>
             <w:r>
               <w:rPr>
@@ -997,7 +997,7 @@
               <w:lang w:val="en-GB" w:eastAsia="en-GB"/>
             </w:rPr>
           </w:pPr>
-          <w:hyperlink w:anchor="_Toc131067417" w:history="1">
+          <w:hyperlink w:anchor="_Toc131169105" w:history="1">
             <w:r>
               <w:rPr>
                 <w:rStyle w:val="Hyperlink"/>
@@ -1026,7 +1026,7 @@
                 <w:noProof/>
                 <w:webHidden/>
               </w:rPr>
-              <w:instrText xml:space="preserve"> PAGEREF _Toc131067417 \h </w:instrText>
+              <w:instrText xml:space="preserve"> PAGEREF _Toc131169105 \h </w:instrText>
             </w:r>
             <w:r>
               <w:rPr>
@@ -1070,7 +1070,7 @@
               <w:lang w:val="en-GB" w:eastAsia="en-GB"/>
             </w:rPr>
           </w:pPr>
-          <w:hyperlink w:anchor="_Toc131067418" w:history="1">
+          <w:hyperlink w:anchor="_Toc131169106" w:history="1">
             <w:r>
               <w:rPr>
                 <w:rStyle w:val="Hyperlink"/>
@@ -1098,7 +1098,7 @@
                 <w:noProof/>
                 <w:webHidden/>
               </w:rPr>
-              <w:instrText xml:space="preserve"> PAGEREF _Toc131067418 \h </w:instrText>
+              <w:instrText xml:space="preserve"> PAGEREF _Toc131169106 \h </w:instrText>
             </w:r>
             <w:r>
               <w:rPr>
@@ -1142,7 +1142,7 @@
               <w:lang w:val="en-GB" w:eastAsia="en-GB"/>
             </w:rPr>
           </w:pPr>
-          <w:hyperlink w:anchor="_Toc131067419" w:history="1">
+          <w:hyperlink w:anchor="_Toc131169107" w:history="1">
             <w:r>
               <w:rPr>
                 <w:rStyle w:val="Hyperlink"/>
@@ -1170,7 +1170,7 @@
                 <w:noProof/>
                 <w:webHidden/>
               </w:rPr>
-              <w:instrText xml:space="preserve"> PAGEREF _Toc131067419 \h </w:instrText>
+              <w:instrText xml:space="preserve"> PAGEREF _Toc131169107 \h </w:instrText>
             </w:r>
             <w:r>
               <w:rPr>
@@ -1214,7 +1214,7 @@
               <w:lang w:val="en-GB" w:eastAsia="en-GB"/>
             </w:rPr>
           </w:pPr>
-          <w:hyperlink w:anchor="_Toc131067420" w:history="1">
+          <w:hyperlink w:anchor="_Toc131169108" w:history="1">
             <w:r>
               <w:rPr>
                 <w:rStyle w:val="Hyperlink"/>
@@ -1242,7 +1242,7 @@
                 <w:noProof/>
                 <w:webHidden/>
               </w:rPr>
-              <w:instrText xml:space="preserve"> PAGEREF _Toc131067420 \h </w:instrText>
+              <w:instrText xml:space="preserve"> PAGEREF _Toc131169108 \h </w:instrText>
             </w:r>
             <w:r>
               <w:rPr>
@@ -1286,7 +1286,7 @@
               <w:lang w:val="en-GB" w:eastAsia="en-GB"/>
             </w:rPr>
           </w:pPr>
-          <w:hyperlink w:anchor="_Toc131067421" w:history="1">
+          <w:hyperlink w:anchor="_Toc131169109" w:history="1">
             <w:r>
               <w:rPr>
                 <w:rStyle w:val="Hyperlink"/>
@@ -1315,7 +1315,7 @@
                 <w:noProof/>
                 <w:webHidden/>
               </w:rPr>
-              <w:instrText xml:space="preserve"> PAGEREF _Toc131067421 \h </w:instrText>
+              <w:instrText xml:space="preserve"> PAGEREF _Toc131169109 \h </w:instrText>
             </w:r>
             <w:r>
               <w:rPr>
@@ -1359,7 +1359,7 @@
               <w:lang w:val="en-GB" w:eastAsia="en-GB"/>
             </w:rPr>
           </w:pPr>
-          <w:hyperlink w:anchor="_Toc131067422" w:history="1">
+          <w:hyperlink w:anchor="_Toc131169110" w:history="1">
             <w:r>
               <w:rPr>
                 <w:rStyle w:val="Hyperlink"/>
@@ -1388,7 +1388,7 @@
                 <w:noProof/>
                 <w:webHidden/>
               </w:rPr>
-              <w:instrText xml:space="preserve"> PAGEREF _Toc131067422 \h </w:instrText>
+              <w:instrText xml:space="preserve"> PAGEREF _Toc131169110 \h </w:instrText>
             </w:r>
             <w:r>
               <w:rPr>
@@ -1432,7 +1432,7 @@
               <w:lang w:val="en-GB" w:eastAsia="en-GB"/>
             </w:rPr>
           </w:pPr>
-          <w:hyperlink w:anchor="_Toc131067423" w:history="1">
+          <w:hyperlink w:anchor="_Toc131169111" w:history="1">
             <w:r>
               <w:rPr>
                 <w:rStyle w:val="Hyperlink"/>
@@ -1460,7 +1460,7 @@
                 <w:noProof/>
                 <w:webHidden/>
               </w:rPr>
-              <w:instrText xml:space="preserve"> PAGEREF _Toc131067423 \h </w:instrText>
+              <w:instrText xml:space="preserve"> PAGEREF _Toc131169111 \h </w:instrText>
             </w:r>
             <w:r>
               <w:rPr>
@@ -1504,7 +1504,7 @@
               <w:lang w:val="en-GB" w:eastAsia="en-GB"/>
             </w:rPr>
           </w:pPr>
-          <w:hyperlink w:anchor="_Toc131067424" w:history="1">
+          <w:hyperlink w:anchor="_Toc131169112" w:history="1">
             <w:r>
               <w:rPr>
                 <w:rStyle w:val="Hyperlink"/>
@@ -1532,7 +1532,7 @@
                 <w:noProof/>
                 <w:webHidden/>
               </w:rPr>
-              <w:instrText xml:space="preserve"> PAGEREF _Toc131067424 \h </w:instrText>
+              <w:instrText xml:space="preserve"> PAGEREF _Toc131169112 \h </w:instrText>
             </w:r>
             <w:r>
               <w:rPr>
@@ -1576,7 +1576,7 @@
               <w:lang w:val="en-GB" w:eastAsia="en-GB"/>
             </w:rPr>
           </w:pPr>
-          <w:hyperlink w:anchor="_Toc131067425" w:history="1">
+          <w:hyperlink w:anchor="_Toc131169113" w:history="1">
             <w:r>
               <w:rPr>
                 <w:rStyle w:val="Hyperlink"/>
@@ -1604,7 +1604,7 @@
                 <w:noProof/>
                 <w:webHidden/>
               </w:rPr>
-              <w:instrText xml:space="preserve"> PAGEREF _Toc131067425 \h </w:instrText>
+              <w:instrText xml:space="preserve"> PAGEREF _Toc131169113 \h </w:instrText>
             </w:r>
             <w:r>
               <w:rPr>
@@ -1648,7 +1648,7 @@
               <w:lang w:val="en-GB" w:eastAsia="en-GB"/>
             </w:rPr>
           </w:pPr>
-          <w:hyperlink w:anchor="_Toc131067426" w:history="1">
+          <w:hyperlink w:anchor="_Toc131169114" w:history="1">
             <w:r>
               <w:rPr>
                 <w:rStyle w:val="Hyperlink"/>
@@ -1676,7 +1676,7 @@
                 <w:noProof/>
                 <w:webHidden/>
               </w:rPr>
-              <w:instrText xml:space="preserve"> PAGEREF _Toc131067426 \h </w:instrText>
+              <w:instrText xml:space="preserve"> PAGEREF _Toc131169114 \h </w:instrText>
             </w:r>
             <w:r>
               <w:rPr>
@@ -1720,7 +1720,7 @@
               <w:lang w:val="en-GB" w:eastAsia="en-GB"/>
             </w:rPr>
           </w:pPr>
-          <w:hyperlink w:anchor="_Toc131067427" w:history="1">
+          <w:hyperlink w:anchor="_Toc131169115" w:history="1">
             <w:r>
               <w:rPr>
                 <w:rStyle w:val="Hyperlink"/>
@@ -1748,7 +1748,7 @@
                 <w:noProof/>
                 <w:webHidden/>
               </w:rPr>
-              <w:instrText xml:space="preserve"> PAGEREF _Toc131067427 \h </w:instrText>
+              <w:instrText xml:space="preserve"> PAGEREF _Toc131169115 \h </w:instrText>
             </w:r>
             <w:r>
               <w:rPr>
@@ -1792,7 +1792,7 @@
               <w:lang w:val="en-GB" w:eastAsia="en-GB"/>
             </w:rPr>
           </w:pPr>
-          <w:hyperlink w:anchor="_Toc131067428" w:history="1">
+          <w:hyperlink w:anchor="_Toc131169116" w:history="1">
             <w:r>
               <w:rPr>
                 <w:rStyle w:val="Hyperlink"/>
@@ -1820,7 +1820,7 @@
                 <w:noProof/>
                 <w:webHidden/>
               </w:rPr>
-              <w:instrText xml:space="preserve"> PAGEREF _Toc131067428 \h </w:instrText>
+              <w:instrText xml:space="preserve"> PAGEREF _Toc131169116 \h </w:instrText>
             </w:r>
             <w:r>
               <w:rPr>
@@ -1864,7 +1864,7 @@
               <w:lang w:val="en-GB" w:eastAsia="en-GB"/>
             </w:rPr>
           </w:pPr>
-          <w:hyperlink w:anchor="_Toc131067429" w:history="1">
+          <w:hyperlink w:anchor="_Toc131169117" w:history="1">
             <w:r>
               <w:rPr>
                 <w:rStyle w:val="Hyperlink"/>
@@ -1892,7 +1892,7 @@
                 <w:noProof/>
                 <w:webHidden/>
               </w:rPr>
-              <w:instrText xml:space="preserve"> PAGEREF _Toc131067429 \h </w:instrText>
+              <w:instrText xml:space="preserve"> PAGEREF _Toc131169117 \h </w:instrText>
             </w:r>
             <w:r>
               <w:rPr>
@@ -1936,7 +1936,7 @@
               <w:lang w:val="en-GB" w:eastAsia="en-GB"/>
             </w:rPr>
           </w:pPr>
-          <w:hyperlink w:anchor="_Toc131067430" w:history="1">
+          <w:hyperlink w:anchor="_Toc131169118" w:history="1">
             <w:r>
               <w:rPr>
                 <w:rStyle w:val="Hyperlink"/>
@@ -1972,7 +1972,7 @@
                 <w:noProof/>
                 <w:webHidden/>
               </w:rPr>
-              <w:instrText xml:space="preserve"> PAGEREF _Toc131067430 \h </w:instrText>
+              <w:instrText xml:space="preserve"> PAGEREF _Toc131169118 \h </w:instrText>
             </w:r>
             <w:r>
               <w:rPr>
@@ -2016,7 +2016,7 @@
               <w:lang w:val="en-GB" w:eastAsia="en-GB"/>
             </w:rPr>
           </w:pPr>
-          <w:hyperlink w:anchor="_Toc131067431" w:history="1">
+          <w:hyperlink w:anchor="_Toc131169119" w:history="1">
             <w:r>
               <w:rPr>
                 <w:rStyle w:val="Hyperlink"/>
@@ -2044,7 +2044,7 @@
                 <w:noProof/>
                 <w:webHidden/>
               </w:rPr>
-              <w:instrText xml:space="preserve"> PAGEREF _Toc131067431 \h </w:instrText>
+              <w:instrText xml:space="preserve"> PAGEREF _Toc131169119 \h </w:instrText>
             </w:r>
             <w:r>
               <w:rPr>
@@ -2088,7 +2088,7 @@
               <w:lang w:val="en-GB" w:eastAsia="en-GB"/>
             </w:rPr>
           </w:pPr>
-          <w:hyperlink w:anchor="_Toc131067432" w:history="1">
+          <w:hyperlink w:anchor="_Toc131169120" w:history="1">
             <w:r>
               <w:rPr>
                 <w:rStyle w:val="Hyperlink"/>
@@ -2116,7 +2116,7 @@
                 <w:noProof/>
                 <w:webHidden/>
               </w:rPr>
-              <w:instrText xml:space="preserve"> PAGEREF _Toc131067432 \h </w:instrText>
+              <w:instrText xml:space="preserve"> PAGEREF _Toc131169120 \h </w:instrText>
             </w:r>
             <w:r>
               <w:rPr>
@@ -2160,7 +2160,7 @@
               <w:lang w:val="en-GB" w:eastAsia="en-GB"/>
             </w:rPr>
           </w:pPr>
-          <w:hyperlink w:anchor="_Toc131067433" w:history="1">
+          <w:hyperlink w:anchor="_Toc131169121" w:history="1">
             <w:r>
               <w:rPr>
                 <w:rStyle w:val="Hyperlink"/>
@@ -2188,7 +2188,7 @@
                 <w:noProof/>
                 <w:webHidden/>
               </w:rPr>
-              <w:instrText xml:space="preserve"> PAGEREF _Toc131067433 \h </w:instrText>
+              <w:instrText xml:space="preserve"> PAGEREF _Toc131169121 \h </w:instrText>
             </w:r>
             <w:r>
               <w:rPr>
@@ -2232,7 +2232,7 @@
               <w:lang w:val="en-GB" w:eastAsia="en-GB"/>
             </w:rPr>
           </w:pPr>
-          <w:hyperlink w:anchor="_Toc131067434" w:history="1">
+          <w:hyperlink w:anchor="_Toc131169122" w:history="1">
             <w:r>
               <w:rPr>
                 <w:rStyle w:val="Hyperlink"/>
@@ -2260,7 +2260,79 @@
                 <w:noProof/>
                 <w:webHidden/>
               </w:rPr>
-              <w:instrText xml:space="preserve"> PAGEREF _Toc131067434 \h </w:instrText>
+              <w:instrText xml:space="preserve"> PAGEREF _Toc131169122 \h </w:instrText>
+            </w:r>
+            <w:r>
+              <w:rPr>
+                <w:noProof/>
+                <w:webHidden/>
+              </w:rPr>
+            </w:r>
+            <w:r>
+              <w:rPr>
+                <w:noProof/>
+                <w:webHidden/>
+              </w:rPr>
+              <w:fldChar w:fldCharType="separate"/>
+            </w:r>
+            <w:r>
+              <w:rPr>
+                <w:noProof/>
+                <w:webHidden/>
+              </w:rPr>
+              <w:t>25</w:t>
+            </w:r>
+            <w:r>
+              <w:rPr>
+                <w:noProof/>
+                <w:webHidden/>
+              </w:rPr>
+              <w:fldChar w:fldCharType="end"/>
+            </w:r>
+          </w:hyperlink>
+        </w:p>
+        <w:p>
+          <w:pPr>
+            <w:pStyle w:val="TOC2"/>
+            <w:tabs>
+              <w:tab w:val="right" w:leader="dot" w:pos="9016"/>
+            </w:tabs>
+            <w:rPr>
+              <w:rFonts w:asciiTheme="minorHAnsi" w:eastAsiaTheme="minorEastAsia" w:hAnsiTheme="minorHAnsi" w:cstheme="minorBidi"/>
+              <w:noProof/>
+              <w:sz w:val="22"/>
+              <w:lang w:val="en-GB" w:eastAsia="en-GB"/>
+            </w:rPr>
+          </w:pPr>
+          <w:hyperlink w:anchor="_Toc131169123" w:history="1">
+            <w:r>
+              <w:rPr>
+                <w:rStyle w:val="Hyperlink"/>
+                <w:noProof/>
+                <w:lang w:val="sr-Cyrl-RS"/>
+              </w:rPr>
+              <w:t>Преглед практичног дела рада</w:t>
+            </w:r>
+            <w:r>
+              <w:rPr>
+                <w:noProof/>
+                <w:webHidden/>
+              </w:rPr>
+              <w:tab/>
+            </w:r>
+            <w:r>
+              <w:rPr>
+                <w:noProof/>
+                <w:webHidden/>
+              </w:rPr>
+              <w:fldChar w:fldCharType="begin"/>
+            </w:r>
+            <w:r>
+              <w:rPr>
+                <w:noProof/>
+                <w:webHidden/>
+              </w:rPr>
+              <w:instrText xml:space="preserve"> PAGEREF _Toc131169123 \h </w:instrText>
             </w:r>
             <w:r>
               <w:rPr>
@@ -2304,7 +2376,7 @@
               <w:lang w:val="en-GB" w:eastAsia="en-GB"/>
             </w:rPr>
           </w:pPr>
-          <w:hyperlink w:anchor="_Toc131067435" w:history="1">
+          <w:hyperlink w:anchor="_Toc131169124" w:history="1">
             <w:r>
               <w:rPr>
                 <w:rStyle w:val="Hyperlink"/>
@@ -2333,7 +2405,7 @@
                 <w:noProof/>
                 <w:webHidden/>
               </w:rPr>
-              <w:instrText xml:space="preserve"> PAGEREF _Toc131067435 \h </w:instrText>
+              <w:instrText xml:space="preserve"> PAGEREF _Toc131169124 \h </w:instrText>
             </w:r>
             <w:r>
               <w:rPr>
@@ -2353,7 +2425,7 @@
                 <w:noProof/>
                 <w:webHidden/>
               </w:rPr>
-              <w:t>26</w:t>
+              <w:t>27</w:t>
             </w:r>
             <w:r>
               <w:rPr>
@@ -2377,7 +2449,7 @@
               <w:lang w:val="en-GB" w:eastAsia="en-GB"/>
             </w:rPr>
           </w:pPr>
-          <w:hyperlink w:anchor="_Toc131067436" w:history="1">
+          <w:hyperlink w:anchor="_Toc131169125" w:history="1">
             <w:r>
               <w:rPr>
                 <w:rStyle w:val="Hyperlink"/>
@@ -2404,7 +2476,7 @@
                 <w:noProof/>
                 <w:webHidden/>
               </w:rPr>
-              <w:instrText xml:space="preserve"> PAGEREF _Toc131067436 \h </w:instrText>
+              <w:instrText xml:space="preserve"> PAGEREF _Toc131169125 \h </w:instrText>
             </w:r>
             <w:r>
               <w:rPr>
@@ -2424,7 +2496,7 @@
                 <w:noProof/>
                 <w:webHidden/>
               </w:rPr>
-              <w:t>28</w:t>
+              <w:t>29</w:t>
             </w:r>
             <w:r>
               <w:rPr>
@@ -2482,7 +2554,7 @@
           <w:lang w:val="sr-Cyrl-RS"/>
         </w:rPr>
       </w:pPr>
-      <w:bookmarkStart w:id="6" w:name="_Toc131067413"/>
+      <w:bookmarkStart w:id="6" w:name="_Toc131169101"/>
       <w:r>
         <w:rPr>
           <w:rFonts w:asciiTheme="minorHAnsi" w:hAnsiTheme="minorHAnsi" w:cstheme="minorHAnsi"/>
@@ -3250,7 +3322,7 @@
           <w:lang w:val="sr-Cyrl-RS"/>
         </w:rPr>
       </w:pPr>
-      <w:bookmarkStart w:id="7" w:name="_Toc131067414"/>
+      <w:bookmarkStart w:id="7" w:name="_Toc131169102"/>
       <w:r>
         <w:rPr>
           <w:rFonts w:asciiTheme="minorHAnsi" w:hAnsiTheme="minorHAnsi" w:cstheme="minorHAnsi"/>
@@ -3337,7 +3409,7 @@
           <w:lang w:val="sr-Cyrl-RS"/>
         </w:rPr>
       </w:pPr>
-      <w:bookmarkStart w:id="8" w:name="_Toc131067415"/>
+      <w:bookmarkStart w:id="8" w:name="_Toc131169103"/>
       <w:r>
         <w:rPr>
           <w:lang w:val="sr-Cyrl-RS"/>
@@ -3445,7 +3517,25 @@
         <w:rPr>
           <w:lang w:val="sr-Cyrl-RS"/>
         </w:rPr>
-        <w:t xml:space="preserve">Узмимо за пример два атрибута у почетном скупу података, плату и године. Плата је атрибут који може достићи и до шест цифара, док су године двоцифрени </w:t>
+        <w:t xml:space="preserve">Нека постоје, примера ради, </w:t>
+      </w:r>
+      <w:r>
+        <w:rPr>
+          <w:lang w:val="sr-Cyrl-RS"/>
+        </w:rPr>
+        <w:t>два атрибута у почетном скупу података, плат</w:t>
+      </w:r>
+      <w:r>
+        <w:rPr>
+          <w:lang w:val="sr-Cyrl-RS"/>
+        </w:rPr>
+        <w:t>а</w:t>
+      </w:r>
+      <w:r>
+        <w:rPr>
+          <w:lang w:val="sr-Cyrl-RS"/>
+        </w:rPr>
+        <w:t xml:space="preserve"> и године. Плата је атрибут који може достићи и до шест цифара, док су године двоцифрени </w:t>
       </w:r>
       <w:r>
         <w:rPr>
@@ -3457,7 +3547,19 @@
         <w:rPr>
           <w:lang w:val="sr-Cyrl-RS"/>
         </w:rPr>
-        <w:t>. Модел учења, због велике разлике у вредности, сматра да је атрибут који представља плату доста битнији од атрибута године, што може довести до тога да крајњи модел буде веома лош</w:t>
+        <w:t xml:space="preserve">. Модел учења, због велике разлике у вредности, сматра да је атрибут који представља плату доста битнији од атрибута </w:t>
+      </w:r>
+      <w:r>
+        <w:rPr>
+          <w:lang w:val="sr-Cyrl-RS"/>
+        </w:rPr>
+        <w:t xml:space="preserve">који представља </w:t>
+      </w:r>
+      <w:r>
+        <w:rPr>
+          <w:lang w:val="sr-Cyrl-RS"/>
+        </w:rPr>
+        <w:t>године, што може довести до тога да крајњи модел буде веома лош</w:t>
       </w:r>
       <w:r>
         <w:rPr>
@@ -3469,7 +3571,19 @@
         <w:rPr>
           <w:lang w:val="sr-Cyrl-RS"/>
         </w:rPr>
-        <w:t>. Због тога, неопходно је довести их на сличне вредности, како би се креирао бољи модел.</w:t>
+        <w:t xml:space="preserve">. Због тога, неопходно је </w:t>
+      </w:r>
+      <w:r>
+        <w:rPr>
+          <w:lang w:val="sr-Cyrl-RS"/>
+        </w:rPr>
+        <w:t>да оба атрибута буду сличне грануларности</w:t>
+      </w:r>
+      <w:r>
+        <w:rPr>
+          <w:lang w:val="sr-Cyrl-RS"/>
+        </w:rPr>
+        <w:t>, како би се креирао бољи модел.</w:t>
       </w:r>
       <w:r>
         <w:rPr>
@@ -3678,19 +3792,19 @@
         <w:rPr>
           <w:lang w:val="sr-Cyrl-RS"/>
         </w:rPr>
-        <w:t>података се</w:t>
-      </w:r>
-      <w:r>
-        <w:rPr>
-          <w:lang w:val="sr-Cyrl-RS"/>
-        </w:rPr>
-        <w:t xml:space="preserve"> користи када желимо да </w:t>
-      </w:r>
-      <w:r>
-        <w:rPr>
-          <w:lang w:val="sr-Cyrl-RS"/>
-        </w:rPr>
-        <w:t xml:space="preserve">представимо све </w:t>
+        <w:t xml:space="preserve">података </w:t>
+      </w:r>
+      <w:r>
+        <w:rPr>
+          <w:lang w:val="sr-Cyrl-RS"/>
+        </w:rPr>
+        <w:t>је техника која скалира</w:t>
+      </w:r>
+      <w:r>
+        <w:rPr>
+          <w:lang w:val="sr-Cyrl-RS"/>
+        </w:rPr>
+        <w:t xml:space="preserve"> све </w:t>
       </w:r>
       <w:r>
         <w:rPr>
@@ -3849,17 +3963,20 @@
         <w:rPr>
           <w:lang w:val="sr-Cyrl-RS"/>
         </w:rPr>
-        <w:t>Алгоритми који користе растојање и код којих је битно скалирати фичере су:</w:t>
-      </w:r>
-    </w:p>
-    <w:p>
-      <w:pPr>
-        <w:pStyle w:val="BodyText"/>
-        <w:rPr>
-          <w:rFonts w:ascii="Times New Roman" w:hAnsi="Times New Roman"/>
-          <w:lang w:val="sr-Latn-RS"/>
-        </w:rPr>
-      </w:pPr>
+        <w:t xml:space="preserve">Алгоритми који користе растојање и код којих је битно скалирати </w:t>
+      </w:r>
+      <w:r>
+        <w:rPr>
+          <w:lang w:val="sr-Cyrl-RS"/>
+        </w:rPr>
+        <w:t>податке</w:t>
+      </w:r>
+      <w:r>
+        <w:rPr>
+          <w:lang w:val="sr-Cyrl-RS"/>
+        </w:rPr>
+        <w:t xml:space="preserve"> су:</w:t>
+      </w:r>
     </w:p>
     <w:p>
       <w:pPr>
@@ -3950,7 +4067,19 @@
         <w:rPr>
           <w:lang w:val="sr-Cyrl-RS"/>
         </w:rPr>
-        <w:t>Илустрацију овог алгоритма можемо видети на слици 2.</w:t>
+        <w:t xml:space="preserve">Илустрацију овог алгоритма </w:t>
+      </w:r>
+      <w:r>
+        <w:rPr>
+          <w:lang w:val="sr-Cyrl-RS"/>
+        </w:rPr>
+        <w:t xml:space="preserve">је приказана </w:t>
+      </w:r>
+      <w:r>
+        <w:rPr>
+          <w:lang w:val="sr-Cyrl-RS"/>
+        </w:rPr>
+        <w:t>на слици 2.</w:t>
       </w:r>
     </w:p>
     <w:p>
@@ -4953,7 +5082,7 @@
           <w:rStyle w:val="Heading3Char"/>
         </w:rPr>
       </w:pPr>
-      <w:bookmarkStart w:id="9" w:name="_Toc131067416"/>
+      <w:bookmarkStart w:id="9" w:name="_Toc131169104"/>
       <w:r>
         <w:rPr>
           <w:rStyle w:val="Heading3Char"/>
@@ -5179,7 +5308,7 @@
       <w:pPr>
         <w:pStyle w:val="Heading4"/>
         <w:rPr>
-          <w:rFonts w:eastAsia="Cambria"/>
+          <w:rFonts w:eastAsia="Times New Roman"/>
           <w:lang w:val="sr-Cyrl-RS" w:eastAsia="en-GB"/>
         </w:rPr>
       </w:pPr>
@@ -5198,6 +5327,13 @@
         </w:rPr>
         <w:t>скалер</w:t>
       </w:r>
+    </w:p>
+    <w:p>
+      <w:pPr>
+        <w:rPr>
+          <w:lang w:val="sr-Cyrl-RS" w:eastAsia="en-GB"/>
+        </w:rPr>
+      </w:pPr>
     </w:p>
     <w:p>
       <w:pPr>
@@ -5597,7 +5733,7 @@
         <w:rPr>
           <w:lang w:val="sr-Cyrl-RS" w:eastAsia="en-GB"/>
         </w:rPr>
-        <w:object w:dxaOrig="9026" w:dyaOrig="1296" w14:anchorId="0A8713B5">
+        <w:object w:dxaOrig="9026" w:dyaOrig="998" w14:anchorId="0A8713B5">
           <v:shapetype id="_x0000_t75" coordsize="21600,21600" o:spt="75" o:preferrelative="t" path="m@4@5l@4@11@9@11@9@5xe" filled="f" stroked="f">
             <v:stroke joinstyle="miter"/>
             <v:formulas>
@@ -5617,10 +5753,10 @@
             <v:path o:extrusionok="f" gradientshapeok="t" o:connecttype="rect"/>
             <o:lock v:ext="edit" aspectratio="t"/>
           </v:shapetype>
-          <v:shape id="_x0000_i1025" type="#_x0000_t75" style="width:449.85pt;height:66.25pt" o:ole="">
+          <v:shape id="_x0000_i1025" type="#_x0000_t75" style="width:450.15pt;height:51.35pt" o:ole="">
             <v:imagedata r:id="rId14" o:title=""/>
           </v:shape>
-          <o:OLEObject Type="Embed" ProgID="Word.OpenDocumentText.12" ShapeID="_x0000_i1025" DrawAspect="Content" ObjectID="_1741680568" r:id="rId15"/>
+          <o:OLEObject Type="Embed" ProgID="Word.OpenDocumentText.12" ShapeID="_x0000_i1025" DrawAspect="Content" ObjectID="_1741810485" r:id="rId15"/>
         </w:object>
       </w:r>
     </w:p>
@@ -5636,19 +5772,61 @@
         <w:rPr>
           <w:lang w:val="sr-Cyrl-RS" w:eastAsia="en-GB"/>
         </w:rPr>
-        <w:t xml:space="preserve">Да бисмо применили </w:t>
-      </w:r>
-      <w:r>
-        <w:rPr>
-          <w:lang w:val="sr-Cyrl-RS" w:eastAsia="en-GB"/>
-        </w:rPr>
-        <w:t xml:space="preserve">Min-Max скалер </w:t>
-      </w:r>
-      <w:r>
-        <w:rPr>
-          <w:lang w:val="sr-Cyrl-RS" w:eastAsia="en-GB"/>
-        </w:rPr>
-        <w:t>на овај скуп података, прво проналазимо минималне и максималне вредности:</w:t>
+        <w:t>У процесу примене</w:t>
+      </w:r>
+      <w:r>
+        <w:rPr>
+          <w:lang w:val="sr-Cyrl-RS" w:eastAsia="en-GB"/>
+        </w:rPr>
+        <w:t xml:space="preserve"> </w:t>
+      </w:r>
+      <w:r>
+        <w:rPr>
+          <w:lang w:val="sr-Cyrl-RS" w:eastAsia="en-GB"/>
+        </w:rPr>
+        <w:t>Min-Max скалер</w:t>
+      </w:r>
+      <w:r>
+        <w:rPr>
+          <w:lang w:val="sr-Cyrl-RS" w:eastAsia="en-GB"/>
+        </w:rPr>
+        <w:t>а</w:t>
+      </w:r>
+      <w:r>
+        <w:rPr>
+          <w:lang w:val="sr-Cyrl-RS" w:eastAsia="en-GB"/>
+        </w:rPr>
+        <w:t xml:space="preserve"> </w:t>
+      </w:r>
+      <w:r>
+        <w:rPr>
+          <w:lang w:val="sr-Cyrl-RS" w:eastAsia="en-GB"/>
+        </w:rPr>
+        <w:t xml:space="preserve">на овај скуп података, прво </w:t>
+      </w:r>
+      <w:r>
+        <w:rPr>
+          <w:lang w:val="sr-Cyrl-RS" w:eastAsia="en-GB"/>
+        </w:rPr>
+        <w:t xml:space="preserve">се </w:t>
+      </w:r>
+      <w:r>
+        <w:rPr>
+          <w:lang w:val="sr-Cyrl-RS" w:eastAsia="en-GB"/>
+        </w:rPr>
+        <w:t>проналаз</w:t>
+      </w:r>
+      <w:r>
+        <w:rPr>
+          <w:lang w:val="sr-Cyrl-RS" w:eastAsia="en-GB"/>
+        </w:rPr>
+        <w:t>е</w:t>
+      </w:r>
+      <w:r>
+        <w:rPr>
+          <w:lang w:val="sr-Cyrl-RS" w:eastAsia="en-GB"/>
+        </w:rPr>
+        <w:t xml:space="preserve"> минималне и максималне вредности:</w:t>
       </w:r>
     </w:p>
     <w:bookmarkStart w:id="11" w:name="_MON_1739946154"/>
@@ -5665,11 +5843,11 @@
           <w:rFonts w:ascii="Courier New" w:hAnsi="Courier New" w:cs="Courier New"/>
           <w:lang w:val="sr-Cyrl-RS" w:eastAsia="en-GB"/>
         </w:rPr>
-        <w:object w:dxaOrig="9026" w:dyaOrig="1584" w14:anchorId="11ED522C">
-          <v:shape id="_x0000_i1026" type="#_x0000_t75" style="width:449.85pt;height:77.75pt" o:ole="">
+        <w:object w:dxaOrig="9026" w:dyaOrig="1291" w14:anchorId="11ED522C">
+          <v:shape id="_x0000_i1026" type="#_x0000_t75" style="width:450.15pt;height:63.25pt" o:ole="">
             <v:imagedata r:id="rId16" o:title=""/>
           </v:shape>
-          <o:OLEObject Type="Embed" ProgID="Word.OpenDocumentText.12" ShapeID="_x0000_i1026" DrawAspect="Content" ObjectID="_1741680569" r:id="rId17"/>
+          <o:OLEObject Type="Embed" ProgID="Word.OpenDocumentText.12" ShapeID="_x0000_i1026" DrawAspect="Content" ObjectID="_1741810486" r:id="rId17"/>
         </w:object>
       </w:r>
     </w:p>
@@ -5685,7 +5863,31 @@
         <w:rPr>
           <w:lang w:val="sr-Cyrl-RS" w:eastAsia="en-GB"/>
         </w:rPr>
-        <w:t>Затим примењујемо формулу на сваку вредност у скупу података:</w:t>
+        <w:t>Затим</w:t>
+      </w:r>
+      <w:r>
+        <w:rPr>
+          <w:lang w:val="sr-Cyrl-RS" w:eastAsia="en-GB"/>
+        </w:rPr>
+        <w:t xml:space="preserve"> се</w:t>
+      </w:r>
+      <w:r>
+        <w:rPr>
+          <w:lang w:val="sr-Cyrl-RS" w:eastAsia="en-GB"/>
+        </w:rPr>
+        <w:t xml:space="preserve"> примењује формул</w:t>
+      </w:r>
+      <w:r>
+        <w:rPr>
+          <w:lang w:val="sr-Cyrl-RS" w:eastAsia="en-GB"/>
+        </w:rPr>
+        <w:t>а</w:t>
+      </w:r>
+      <w:r>
+        <w:rPr>
+          <w:lang w:val="sr-Cyrl-RS" w:eastAsia="en-GB"/>
+        </w:rPr>
+        <w:t xml:space="preserve"> на сваку вредност у скупу података:</w:t>
       </w:r>
     </w:p>
     <w:bookmarkStart w:id="12" w:name="_MON_1739946268"/>
@@ -5703,11 +5905,11 @@
           <w:rFonts w:ascii="Courier New" w:hAnsi="Courier New" w:cs="Courier New"/>
           <w:lang w:val="sr-Cyrl-RS" w:eastAsia="en-GB"/>
         </w:rPr>
-        <w:object w:dxaOrig="9026" w:dyaOrig="2439" w14:anchorId="4AE4A8F1">
-          <v:shape id="_x0000_i1027" type="#_x0000_t75" style="width:449.85pt;height:119.25pt" o:ole="">
+        <w:object w:dxaOrig="9026" w:dyaOrig="2149" w14:anchorId="4AE4A8F1">
+          <v:shape id="_x0000_i1027" type="#_x0000_t75" style="width:450.15pt;height:105.2pt" o:ole="">
             <v:imagedata r:id="rId18" o:title=""/>
           </v:shape>
-          <o:OLEObject Type="Embed" ProgID="Word.OpenDocumentText.12" ShapeID="_x0000_i1027" DrawAspect="Content" ObjectID="_1741680570" r:id="rId19"/>
+          <o:OLEObject Type="Embed" ProgID="Word.OpenDocumentText.12" ShapeID="_x0000_i1027" DrawAspect="Content" ObjectID="_1741810487" r:id="rId19"/>
         </w:object>
       </w:r>
     </w:p>
@@ -5741,7 +5943,13 @@
         <w:rPr>
           <w:lang w:val="sr-Cyrl-RS" w:eastAsia="en-GB"/>
         </w:rPr>
-        <w:t xml:space="preserve"> би био</w:t>
+        <w:t xml:space="preserve"> </w:t>
+      </w:r>
+      <w:r>
+        <w:rPr>
+          <w:lang w:val="sr-Cyrl-RS" w:eastAsia="en-GB"/>
+        </w:rPr>
+        <w:t>сада изгледа</w:t>
       </w:r>
       <w:r>
         <w:rPr>
@@ -5765,12 +5973,33 @@
           <w:rFonts w:ascii="Courier New" w:hAnsi="Courier New" w:cs="Courier New"/>
           <w:lang w:val="sr-Cyrl-RS" w:eastAsia="en-GB"/>
         </w:rPr>
-        <w:object w:dxaOrig="9026" w:dyaOrig="1299" w14:anchorId="2F105FA0">
-          <v:shape id="_x0000_i1028" type="#_x0000_t75" style="width:449.85pt;height:66.25pt" o:ole="">
+        <w:object w:dxaOrig="9026" w:dyaOrig="1011" w14:anchorId="2F105FA0">
+          <v:shape id="_x0000_i1028" type="#_x0000_t75" style="width:450.15pt;height:51.95pt" o:ole="">
             <v:imagedata r:id="rId20" o:title=""/>
           </v:shape>
-          <o:OLEObject Type="Embed" ProgID="Word.OpenDocumentText.12" ShapeID="_x0000_i1028" DrawAspect="Content" ObjectID="_1741680571" r:id="rId21"/>
+          <o:OLEObject Type="Embed" ProgID="Word.OpenDocumentText.12" ShapeID="_x0000_i1028" DrawAspect="Content" ObjectID="_1741810488" r:id="rId21"/>
         </w:object>
+      </w:r>
+    </w:p>
+    <w:p>
+      <w:pPr>
+        <w:widowControl/>
+        <w:autoSpaceDE/>
+        <w:autoSpaceDN/>
+        <w:spacing w:after="160" w:line="259" w:lineRule="auto"/>
+        <w:jc w:val="left"/>
+        <w:rPr>
+          <w:rFonts w:ascii="Courier New" w:hAnsi="Courier New" w:cs="Courier New"/>
+          <w:szCs w:val="24"/>
+          <w:lang w:val="sr-Cyrl-RS" w:eastAsia="en-GB"/>
+        </w:rPr>
+      </w:pPr>
+      <w:r>
+        <w:rPr>
+          <w:rFonts w:ascii="Courier New" w:hAnsi="Courier New" w:cs="Courier New"/>
+          <w:lang w:val="sr-Cyrl-RS" w:eastAsia="en-GB"/>
+        </w:rPr>
+        <w:br w:type="page"/>
       </w:r>
     </w:p>
     <w:p>
@@ -5787,6 +6016,13 @@
         <w:lastRenderedPageBreak/>
         <w:t>Максимално апсолутно скалирање</w:t>
       </w:r>
+    </w:p>
+    <w:p>
+      <w:pPr>
+        <w:rPr>
+          <w:lang w:val="sr-Cyrl-RS" w:eastAsia="en-GB"/>
+        </w:rPr>
+      </w:pPr>
     </w:p>
     <w:p>
       <w:pPr>
@@ -6060,11 +6296,11 @@
           <w:iCs/>
           <w:lang w:val="sr-Cyrl-RS" w:eastAsia="en-GB"/>
         </w:rPr>
-        <w:object w:dxaOrig="9026" w:dyaOrig="1299" w14:anchorId="2A7DCBE4">
-          <v:shape id="_x0000_i1029" type="#_x0000_t75" style="width:419.9pt;height:66.25pt" o:ole="">
+        <w:object w:dxaOrig="9026" w:dyaOrig="1009" w14:anchorId="2A7DCBE4">
+          <v:shape id="_x0000_i1029" type="#_x0000_t75" style="width:419.5pt;height:51.35pt" o:ole="">
             <v:imagedata r:id="rId23" o:title=""/>
           </v:shape>
-          <o:OLEObject Type="Embed" ProgID="Word.OpenDocumentText.12" ShapeID="_x0000_i1029" DrawAspect="Content" ObjectID="_1741680572" r:id="rId24"/>
+          <o:OLEObject Type="Embed" ProgID="Word.OpenDocumentText.12" ShapeID="_x0000_i1029" DrawAspect="Content" ObjectID="_1741810489" r:id="rId24"/>
         </w:object>
       </w:r>
     </w:p>
@@ -6080,13 +6316,31 @@
         <w:rPr>
           <w:lang w:val="sr-Cyrl-RS" w:eastAsia="en-GB"/>
         </w:rPr>
-        <w:t>Да бисмо применили максималн</w:t>
-      </w:r>
-      <w:r>
-        <w:rPr>
-          <w:lang w:val="sr-Cyrl-RS" w:eastAsia="en-GB"/>
-        </w:rPr>
-        <w:t>о</w:t>
+        <w:t>Први корак у примени максималног апсолутног скалера је да се</w:t>
+      </w:r>
+      <w:r>
+        <w:rPr>
+          <w:lang w:val="sr-Cyrl-RS" w:eastAsia="en-GB"/>
+        </w:rPr>
+        <w:t xml:space="preserve"> </w:t>
+      </w:r>
+      <w:r>
+        <w:rPr>
+          <w:lang w:val="sr-Cyrl-RS" w:eastAsia="en-GB"/>
+        </w:rPr>
+        <w:t>пронађе</w:t>
+      </w:r>
+      <w:r>
+        <w:rPr>
+          <w:lang w:val="sr-Cyrl-RS" w:eastAsia="en-GB"/>
+        </w:rPr>
+        <w:t xml:space="preserve"> максималн</w:t>
+      </w:r>
+      <w:r>
+        <w:rPr>
+          <w:lang w:val="sr-Cyrl-RS" w:eastAsia="en-GB"/>
+        </w:rPr>
+        <w:t>а</w:t>
       </w:r>
       <w:r>
         <w:rPr>
@@ -6098,25 +6352,13 @@
         <w:rPr>
           <w:lang w:val="sr-Cyrl-RS" w:eastAsia="en-GB"/>
         </w:rPr>
-        <w:t>о</w:t>
-      </w:r>
-      <w:r>
-        <w:rPr>
-          <w:lang w:val="sr-Cyrl-RS" w:eastAsia="en-GB"/>
-        </w:rPr>
-        <w:t xml:space="preserve"> </w:t>
-      </w:r>
-      <w:r>
-        <w:rPr>
-          <w:lang w:val="sr-Cyrl-RS" w:eastAsia="en-GB"/>
-        </w:rPr>
-        <w:t>скалирање</w:t>
-      </w:r>
-      <w:r>
-        <w:rPr>
-          <w:lang w:val="sr-Cyrl-RS" w:eastAsia="en-GB"/>
-        </w:rPr>
-        <w:t xml:space="preserve"> на овај скуп података, прво налазимо максималну апсолутну вредност</w:t>
+        <w:t>а</w:t>
+      </w:r>
+      <w:r>
+        <w:rPr>
+          <w:lang w:val="sr-Cyrl-RS" w:eastAsia="en-GB"/>
+        </w:rPr>
+        <w:t xml:space="preserve"> вредност</w:t>
       </w:r>
       <w:r>
         <w:rPr>
@@ -6144,11 +6386,11 @@
         <w:rPr>
           <w:lang w:val="sr-Cyrl-RS" w:eastAsia="en-GB"/>
         </w:rPr>
-        <w:object w:dxaOrig="9026" w:dyaOrig="1299" w14:anchorId="706A0285">
-          <v:shape id="_x0000_i1030" type="#_x0000_t75" style="width:413.55pt;height:66.25pt" o:ole="">
+        <w:object w:dxaOrig="9026" w:dyaOrig="1009" w14:anchorId="706A0285">
+          <v:shape id="_x0000_i1030" type="#_x0000_t75" style="width:413.2pt;height:51.35pt" o:ole="">
             <v:imagedata r:id="rId25" o:title=""/>
           </v:shape>
-          <o:OLEObject Type="Embed" ProgID="Word.OpenDocumentText.12" ShapeID="_x0000_i1030" DrawAspect="Content" ObjectID="_1741680573" r:id="rId26"/>
+          <o:OLEObject Type="Embed" ProgID="Word.OpenDocumentText.12" ShapeID="_x0000_i1030" DrawAspect="Content" ObjectID="_1741810490" r:id="rId26"/>
         </w:object>
       </w:r>
     </w:p>
@@ -6164,7 +6406,19 @@
         <w:rPr>
           <w:lang w:val="sr-Cyrl-RS" w:eastAsia="en-GB"/>
         </w:rPr>
-        <w:t>Затим примењујемо</w:t>
+        <w:t xml:space="preserve">Затим </w:t>
+      </w:r>
+      <w:r>
+        <w:rPr>
+          <w:lang w:val="sr-Cyrl-RS" w:eastAsia="en-GB"/>
+        </w:rPr>
+        <w:t xml:space="preserve">се </w:t>
+      </w:r>
+      <w:r>
+        <w:rPr>
+          <w:lang w:val="sr-Cyrl-RS" w:eastAsia="en-GB"/>
+        </w:rPr>
+        <w:t>примењује</w:t>
       </w:r>
       <w:r>
         <w:rPr>
@@ -6176,7 +6430,13 @@
         <w:rPr>
           <w:lang w:val="sr-Cyrl-RS" w:eastAsia="en-GB"/>
         </w:rPr>
-        <w:t>горе наведену</w:t>
+        <w:t>горе наведен</w:t>
+      </w:r>
+      <w:r>
+        <w:rPr>
+          <w:lang w:val="sr-Cyrl-RS" w:eastAsia="en-GB"/>
+        </w:rPr>
+        <w:t>а</w:t>
       </w:r>
       <w:r>
         <w:rPr>
@@ -6198,11 +6458,11 @@
         <w:rPr>
           <w:lang w:val="sr-Cyrl-RS" w:eastAsia="en-GB"/>
         </w:rPr>
-        <w:object w:dxaOrig="9026" w:dyaOrig="2434" w14:anchorId="47BD3DEA">
-          <v:shape id="_x0000_i1031" type="#_x0000_t75" style="width:449.85pt;height:119.25pt" o:ole="">
+        <w:object w:dxaOrig="9026" w:dyaOrig="2143" w14:anchorId="47BD3DEA">
+          <v:shape id="_x0000_i1031" type="#_x0000_t75" style="width:450.15pt;height:105.2pt" o:ole="">
             <v:imagedata r:id="rId27" o:title=""/>
           </v:shape>
-          <o:OLEObject Type="Embed" ProgID="Word.OpenDocumentText.12" ShapeID="_x0000_i1031" DrawAspect="Content" ObjectID="_1741680574" r:id="rId28"/>
+          <o:OLEObject Type="Embed" ProgID="Word.OpenDocumentText.12" ShapeID="_x0000_i1031" DrawAspect="Content" ObjectID="_1741810491" r:id="rId28"/>
         </w:object>
       </w:r>
     </w:p>
@@ -6258,11 +6518,11 @@
         <w:rPr>
           <w:lang w:val="sr-Cyrl-RS" w:eastAsia="en-GB"/>
         </w:rPr>
-        <w:object w:dxaOrig="9026" w:dyaOrig="1299" w14:anchorId="6957844D">
-          <v:shape id="_x0000_i1032" type="#_x0000_t75" style="width:449.85pt;height:66.25pt" o:ole="">
+        <w:object w:dxaOrig="9026" w:dyaOrig="1296" w14:anchorId="6957844D">
+          <v:shape id="_x0000_i1032" type="#_x0000_t75" style="width:450.15pt;height:66.35pt" o:ole="">
             <v:imagedata r:id="rId29" o:title=""/>
           </v:shape>
-          <o:OLEObject Type="Embed" ProgID="Word.OpenDocumentText.12" ShapeID="_x0000_i1032" DrawAspect="Content" ObjectID="_1741680575" r:id="rId30"/>
+          <o:OLEObject Type="Embed" ProgID="Word.OpenDocumentText.12" ShapeID="_x0000_i1032" DrawAspect="Content" ObjectID="_1741810492" r:id="rId30"/>
         </w:object>
       </w:r>
     </w:p>
@@ -6514,19 +6774,7 @@
         <w:rPr>
           <w:lang w:val="sr-Cyrl-RS" w:eastAsia="en-GB"/>
         </w:rPr>
-        <w:t xml:space="preserve">На пример, рецимо да имамо </w:t>
-      </w:r>
-      <w:r>
-        <w:rPr>
-          <w:lang w:val="sr-Cyrl-RS" w:eastAsia="en-GB"/>
-        </w:rPr>
-        <w:t>низ А</w:t>
-      </w:r>
-      <w:r>
-        <w:rPr>
-          <w:lang w:val="sr-Cyrl-RS" w:eastAsia="en-GB"/>
-        </w:rPr>
-        <w:t xml:space="preserve"> са следећим вредностима:</w:t>
+        <w:t>Као и у претхнодним примерима, постоји неки почетни скуп А:</w:t>
       </w:r>
     </w:p>
     <w:bookmarkStart w:id="18" w:name="_MON_1739966417"/>
@@ -6541,11 +6789,11 @@
         <w:rPr>
           <w:lang w:val="sr-Cyrl-RS" w:eastAsia="en-GB"/>
         </w:rPr>
-        <w:object w:dxaOrig="9026" w:dyaOrig="1299" w14:anchorId="083E2BDB">
-          <v:shape id="_x0000_i1033" type="#_x0000_t75" style="width:449.85pt;height:66.25pt" o:ole="">
+        <w:object w:dxaOrig="9026" w:dyaOrig="1011" w14:anchorId="083E2BDB">
+          <v:shape id="_x0000_i1033" type="#_x0000_t75" style="width:450.15pt;height:51.95pt" o:ole="">
             <v:imagedata r:id="rId32" o:title=""/>
           </v:shape>
-          <o:OLEObject Type="Embed" ProgID="Word.OpenDocumentText.12" ShapeID="_x0000_i1033" DrawAspect="Content" ObjectID="_1741680576" r:id="rId33"/>
+          <o:OLEObject Type="Embed" ProgID="Word.OpenDocumentText.12" ShapeID="_x0000_i1033" DrawAspect="Content" ObjectID="_1741810493" r:id="rId33"/>
         </w:object>
       </w:r>
     </w:p>
@@ -6561,19 +6809,85 @@
         <w:rPr>
           <w:lang w:val="sr-Cyrl-RS" w:eastAsia="en-GB"/>
         </w:rPr>
-        <w:t>Да бисмо применили Робуст</w:t>
-      </w:r>
-      <w:r>
-        <w:rPr>
-          <w:lang w:val="sr-Cyrl-RS" w:eastAsia="en-GB"/>
-        </w:rPr>
-        <w:t>ан</w:t>
-      </w:r>
-      <w:r>
-        <w:rPr>
-          <w:lang w:val="sr-Cyrl-RS" w:eastAsia="en-GB"/>
-        </w:rPr>
-        <w:t xml:space="preserve"> скалер на овај скуп података, прво налазимо медијану и интерквартилни опсег:</w:t>
+        <w:t>Код примене</w:t>
+      </w:r>
+      <w:r>
+        <w:rPr>
+          <w:lang w:val="sr-Cyrl-RS" w:eastAsia="en-GB"/>
+        </w:rPr>
+        <w:t xml:space="preserve"> </w:t>
+      </w:r>
+      <w:r>
+        <w:rPr>
+          <w:lang w:val="sr-Cyrl-RS" w:eastAsia="en-GB"/>
+        </w:rPr>
+        <w:t>р</w:t>
+      </w:r>
+      <w:r>
+        <w:rPr>
+          <w:lang w:val="sr-Cyrl-RS" w:eastAsia="en-GB"/>
+        </w:rPr>
+        <w:t>обус</w:t>
+      </w:r>
+      <w:r>
+        <w:rPr>
+          <w:lang w:val="sr-Cyrl-RS" w:eastAsia="en-GB"/>
+        </w:rPr>
+        <w:t>ног</w:t>
+      </w:r>
+      <w:r>
+        <w:rPr>
+          <w:lang w:val="sr-Cyrl-RS" w:eastAsia="en-GB"/>
+        </w:rPr>
+        <w:t xml:space="preserve"> скалер</w:t>
+      </w:r>
+      <w:r>
+        <w:rPr>
+          <w:lang w:val="sr-Cyrl-RS" w:eastAsia="en-GB"/>
+        </w:rPr>
+        <w:t>а</w:t>
+      </w:r>
+      <w:r>
+        <w:rPr>
+          <w:lang w:val="sr-Cyrl-RS" w:eastAsia="en-GB"/>
+        </w:rPr>
+        <w:t xml:space="preserve"> на </w:t>
+      </w:r>
+      <w:r>
+        <w:rPr>
+          <w:lang w:val="sr-Cyrl-RS" w:eastAsia="en-GB"/>
+        </w:rPr>
+        <w:t>било који</w:t>
+      </w:r>
+      <w:r>
+        <w:rPr>
+          <w:lang w:val="sr-Cyrl-RS" w:eastAsia="en-GB"/>
+        </w:rPr>
+        <w:t xml:space="preserve"> скуп података, прво </w:t>
+      </w:r>
+      <w:r>
+        <w:rPr>
+          <w:lang w:val="sr-Cyrl-RS" w:eastAsia="en-GB"/>
+        </w:rPr>
+        <w:t xml:space="preserve">се </w:t>
+      </w:r>
+      <w:r>
+        <w:rPr>
+          <w:lang w:val="sr-Cyrl-RS" w:eastAsia="en-GB"/>
+        </w:rPr>
+        <w:t>налази медијан</w:t>
+      </w:r>
+      <w:r>
+        <w:rPr>
+          <w:lang w:val="sr-Cyrl-RS" w:eastAsia="en-GB"/>
+        </w:rPr>
+        <w:t>а</w:t>
+      </w:r>
+      <w:r>
+        <w:rPr>
+          <w:lang w:val="sr-Cyrl-RS" w:eastAsia="en-GB"/>
+        </w:rPr>
+        <w:t xml:space="preserve"> и интерквартилни опсег:</w:t>
       </w:r>
     </w:p>
     <w:bookmarkStart w:id="19" w:name="_MON_1739966546"/>
@@ -6588,11 +6902,11 @@
         <w:rPr>
           <w:lang w:val="sr-Cyrl-RS" w:eastAsia="en-GB"/>
         </w:rPr>
-        <w:object w:dxaOrig="9026" w:dyaOrig="2160" w14:anchorId="0D4B6CD8">
-          <v:shape id="_x0000_i1034" type="#_x0000_t75" style="width:449.85pt;height:108.3pt" o:ole="">
+        <w:object w:dxaOrig="9026" w:dyaOrig="1875" w14:anchorId="0D4B6CD8">
+          <v:shape id="_x0000_i1034" type="#_x0000_t75" style="width:452.05pt;height:93.9pt" o:ole="">
             <v:imagedata r:id="rId34" o:title=""/>
           </v:shape>
-          <o:OLEObject Type="Embed" ProgID="Word.Document.12" ShapeID="_x0000_i1034" DrawAspect="Content" ObjectID="_1741680577" r:id="rId35">
+          <o:OLEObject Type="Embed" ProgID="Word.Document.12" ShapeID="_x0000_i1034" DrawAspect="Content" ObjectID="_1741810494" r:id="rId35">
             <o:FieldCodes>\s</o:FieldCodes>
           </o:OLEObject>
         </w:object>
@@ -6610,7 +6924,19 @@
         <w:rPr>
           <w:lang w:val="sr-Cyrl-RS" w:eastAsia="en-GB"/>
         </w:rPr>
-        <w:t>Затим примењујемо формулу на сваку вредност у скупу података:</w:t>
+        <w:t>Затим</w:t>
+      </w:r>
+      <w:r>
+        <w:rPr>
+          <w:lang w:val="sr-Cyrl-RS" w:eastAsia="en-GB"/>
+        </w:rPr>
+        <w:t xml:space="preserve"> се</w:t>
+      </w:r>
+      <w:r>
+        <w:rPr>
+          <w:lang w:val="sr-Cyrl-RS" w:eastAsia="en-GB"/>
+        </w:rPr>
+        <w:t xml:space="preserve"> примењује формулу на сваку вредност у скупу података:</w:t>
       </w:r>
     </w:p>
     <w:bookmarkStart w:id="20" w:name="_MON_1739966668"/>
@@ -6625,11 +6951,11 @@
         <w:rPr>
           <w:lang w:val="sr-Cyrl-RS" w:eastAsia="en-GB"/>
         </w:rPr>
-        <w:object w:dxaOrig="9026" w:dyaOrig="2726" w14:anchorId="7488882D">
-          <v:shape id="_x0000_i1035" type="#_x0000_t75" style="width:449.85pt;height:137.65pt" o:ole="">
+        <w:object w:dxaOrig="9026" w:dyaOrig="2434" w14:anchorId="7488882D">
+          <v:shape id="_x0000_i1035" type="#_x0000_t75" style="width:450.15pt;height:122.7pt" o:ole="">
             <v:imagedata r:id="rId36" o:title=""/>
           </v:shape>
-          <o:OLEObject Type="Embed" ProgID="Word.OpenDocumentText.12" ShapeID="_x0000_i1035" DrawAspect="Content" ObjectID="_1741680578" r:id="rId37"/>
+          <o:OLEObject Type="Embed" ProgID="Word.OpenDocumentText.12" ShapeID="_x0000_i1035" DrawAspect="Content" ObjectID="_1741810495" r:id="rId37"/>
         </w:object>
       </w:r>
     </w:p>
@@ -6657,7 +6983,13 @@
         <w:rPr>
           <w:lang w:val="sr-Cyrl-RS" w:eastAsia="en-GB"/>
         </w:rPr>
-        <w:t>би био:</w:t>
+        <w:t>је сада</w:t>
+      </w:r>
+      <w:r>
+        <w:rPr>
+          <w:lang w:val="sr-Cyrl-RS" w:eastAsia="en-GB"/>
+        </w:rPr>
+        <w:t>:</w:t>
       </w:r>
     </w:p>
     <w:bookmarkStart w:id="21" w:name="_MON_1739966795"/>
@@ -6665,22 +6997,37 @@
     <w:p>
       <w:pPr>
         <w:pStyle w:val="BodyText"/>
-        <w:ind w:firstLine="720"/>
-        <w:rPr>
-          <w:lang w:val="sr-Cyrl-RS" w:eastAsia="en-GB"/>
-        </w:rPr>
-      </w:pPr>
-      <w:r>
-        <w:rPr>
-          <w:lang w:val="sr-Cyrl-RS" w:eastAsia="en-GB"/>
-        </w:rPr>
-        <w:object w:dxaOrig="9026" w:dyaOrig="1302" w14:anchorId="1328A066">
-          <v:shape id="_x0000_i1036" type="#_x0000_t75" style="width:449.85pt;height:66.25pt" o:ole="">
+        <w:rPr>
+          <w:lang w:val="sr-Cyrl-RS" w:eastAsia="en-GB"/>
+        </w:rPr>
+      </w:pPr>
+      <w:r>
+        <w:rPr>
+          <w:lang w:val="sr-Cyrl-RS" w:eastAsia="en-GB"/>
+        </w:rPr>
+        <w:object w:dxaOrig="9026" w:dyaOrig="855" w14:anchorId="1328A066">
+          <v:shape id="_x0000_i1036" type="#_x0000_t75" style="width:450.15pt;height:43.85pt" o:ole="">
             <v:imagedata r:id="rId38" o:title=""/>
           </v:shape>
-          <o:OLEObject Type="Embed" ProgID="Word.OpenDocumentText.12" ShapeID="_x0000_i1036" DrawAspect="Content" ObjectID="_1741680579" r:id="rId39"/>
+          <o:OLEObject Type="Embed" ProgID="Word.OpenDocumentText.12" ShapeID="_x0000_i1036" DrawAspect="Content" ObjectID="_1741810496" r:id="rId39"/>
         </w:object>
       </w:r>
+    </w:p>
+    <w:p>
+      <w:pPr>
+        <w:pStyle w:val="BodyText"/>
+        <w:rPr>
+          <w:lang w:val="sr-Cyrl-RS" w:eastAsia="en-GB"/>
+        </w:rPr>
+      </w:pPr>
+    </w:p>
+    <w:p>
+      <w:pPr>
+        <w:pStyle w:val="BodyText"/>
+        <w:rPr>
+          <w:lang w:val="sr-Cyrl-RS" w:eastAsia="en-GB"/>
+        </w:rPr>
+      </w:pPr>
       <w:r>
         <w:rPr>
           <w:lang w:val="sr-Cyrl-RS" w:eastAsia="en-GB"/>
@@ -6691,7 +7038,19 @@
         <w:rPr>
           <w:lang w:val="sr-Cyrl-RS" w:eastAsia="en-GB"/>
         </w:rPr>
-        <w:t xml:space="preserve">Као што видимо, </w:t>
+        <w:t xml:space="preserve">Као што </w:t>
+      </w:r>
+      <w:r>
+        <w:rPr>
+          <w:lang w:val="sr-Cyrl-RS" w:eastAsia="en-GB"/>
+        </w:rPr>
+        <w:t xml:space="preserve">се </w:t>
+      </w:r>
+      <w:r>
+        <w:rPr>
+          <w:lang w:val="sr-Cyrl-RS" w:eastAsia="en-GB"/>
+        </w:rPr>
+        <w:t xml:space="preserve">види, </w:t>
       </w:r>
       <w:r>
         <w:rPr>
@@ -6750,7 +7109,31 @@
         <w:rPr>
           <w:lang w:val="sr-Cyrl-RS" w:eastAsia="en-GB"/>
         </w:rPr>
-        <w:t>Након што смо видели како ради сваки од алгоритма нормализације, намеће се питање, у ком случају је најбоље користити сваки од њих. Иако је генерална препорука да се проба сваки од приступа и види какви ће се резултати добити, најбољи приступ би био користити:</w:t>
+        <w:t xml:space="preserve">Након </w:t>
+      </w:r>
+      <w:r>
+        <w:rPr>
+          <w:lang w:val="sr-Cyrl-RS" w:eastAsia="en-GB"/>
+        </w:rPr>
+        <w:t>кратког увида у то</w:t>
+      </w:r>
+      <w:r>
+        <w:rPr>
+          <w:lang w:val="sr-Cyrl-RS" w:eastAsia="en-GB"/>
+        </w:rPr>
+        <w:t xml:space="preserve"> како ради сваки од алгоритма нормализације, намеће се питање, у ком случају је најбоље користити сваки од њих</w:t>
+      </w:r>
+      <w:r>
+        <w:rPr>
+          <w:lang w:val="sr-Cyrl-RS" w:eastAsia="en-GB"/>
+        </w:rPr>
+        <w:t>?</w:t>
+      </w:r>
+      <w:r>
+        <w:rPr>
+          <w:lang w:val="sr-Cyrl-RS" w:eastAsia="en-GB"/>
+        </w:rPr>
+        <w:t xml:space="preserve"> Иако је генерална препорука да се проба сваки од приступа и види какви ће се резултати добити, најбољи приступ би био користити:</w:t>
       </w:r>
     </w:p>
     <w:p>
@@ -6786,7 +7169,43 @@
         <w:rPr>
           <w:lang w:val="sr-Cyrl-RS" w:eastAsia="en-GB"/>
         </w:rPr>
-        <w:t>се користи када је нормална дистрибуција података, али желимо да поредимо вредности које користе различите величине и јединице мере</w:t>
+        <w:t xml:space="preserve">када је нормална дистрибуција података, али </w:t>
+      </w:r>
+      <w:r>
+        <w:rPr>
+          <w:lang w:val="sr-Cyrl-RS" w:eastAsia="en-GB"/>
+        </w:rPr>
+        <w:t>је циљ</w:t>
+      </w:r>
+      <w:r>
+        <w:rPr>
+          <w:lang w:val="sr-Cyrl-RS" w:eastAsia="en-GB"/>
+        </w:rPr>
+        <w:t xml:space="preserve"> да </w:t>
+      </w:r>
+      <w:r>
+        <w:rPr>
+          <w:lang w:val="sr-Cyrl-RS" w:eastAsia="en-GB"/>
+        </w:rPr>
+        <w:t xml:space="preserve">се </w:t>
+      </w:r>
+      <w:r>
+        <w:rPr>
+          <w:lang w:val="sr-Cyrl-RS" w:eastAsia="en-GB"/>
+        </w:rPr>
+        <w:t>поред</w:t>
+      </w:r>
+      <w:r>
+        <w:rPr>
+          <w:lang w:val="sr-Cyrl-RS" w:eastAsia="en-GB"/>
+        </w:rPr>
+        <w:t>е</w:t>
+      </w:r>
+      <w:r>
+        <w:rPr>
+          <w:lang w:val="sr-Cyrl-RS" w:eastAsia="en-GB"/>
+        </w:rPr>
+        <w:t xml:space="preserve"> вредности које користе различите величине и јединице мере</w:t>
       </w:r>
       <w:r>
         <w:rPr>
@@ -6840,7 +7259,49 @@
         <w:rPr>
           <w:lang w:val="sr-Cyrl-RS" w:eastAsia="en-GB"/>
         </w:rPr>
-        <w:t>је добар избор када желимо да сачувамо знак података, подаци су центрирани око нуле или не желимо да центрирамо податке и када подаци имају велику ширину и желимо ту ширину да сачувамо</w:t>
+        <w:t xml:space="preserve">је добар избор када </w:t>
+      </w:r>
+      <w:r>
+        <w:rPr>
+          <w:lang w:val="sr-Cyrl-RS" w:eastAsia="en-GB"/>
+        </w:rPr>
+        <w:t>је неопходно</w:t>
+      </w:r>
+      <w:r>
+        <w:rPr>
+          <w:lang w:val="sr-Cyrl-RS" w:eastAsia="en-GB"/>
+        </w:rPr>
+        <w:t xml:space="preserve"> да </w:t>
+      </w:r>
+      <w:r>
+        <w:rPr>
+          <w:lang w:val="sr-Cyrl-RS" w:eastAsia="en-GB"/>
+        </w:rPr>
+        <w:t xml:space="preserve">се </w:t>
+      </w:r>
+      <w:r>
+        <w:rPr>
+          <w:lang w:val="sr-Cyrl-RS" w:eastAsia="en-GB"/>
+        </w:rPr>
+        <w:t>сачува знак података</w:t>
+      </w:r>
+      <w:r>
+        <w:rPr>
+          <w:lang w:val="sr-Cyrl-RS" w:eastAsia="en-GB"/>
+        </w:rPr>
+        <w:t>, када су</w:t>
+      </w:r>
+      <w:r>
+        <w:rPr>
+          <w:lang w:val="sr-Cyrl-RS" w:eastAsia="en-GB"/>
+        </w:rPr>
+        <w:t xml:space="preserve"> подаци центрирани око нуле и када подаци имају велик</w:t>
+      </w:r>
+      <w:r>
+        <w:rPr>
+          <w:lang w:val="sr-Cyrl-RS" w:eastAsia="en-GB"/>
+        </w:rPr>
+        <w:t>и опсег вредности и притом је тај опсег вредности битан и требало би бити сачуван</w:t>
       </w:r>
       <w:r>
         <w:rPr>
@@ -6917,7 +7378,7 @@
           <w:lang w:val="sr-Cyrl-RS" w:eastAsia="en-GB"/>
         </w:rPr>
       </w:pPr>
-      <w:bookmarkStart w:id="22" w:name="_Toc131067417"/>
+      <w:bookmarkStart w:id="22" w:name="_Toc131169105"/>
       <w:r>
         <w:rPr>
           <w:rFonts w:eastAsia="Times New Roman"/>
@@ -7179,14 +7640,7 @@
         <w:rPr>
           <w:lang w:val="sr-Cyrl-RS"/>
         </w:rPr>
-        <w:t xml:space="preserve">представља средњу </w:t>
-      </w:r>
-      <w:r>
-        <w:rPr>
-          <w:lang w:val="sr-Cyrl-RS"/>
-        </w:rPr>
-        <w:lastRenderedPageBreak/>
-        <w:t xml:space="preserve">вредност елеманта у скупу док </w:t>
+        <w:t xml:space="preserve">представља средњу вредност елеманта у скупу док </w:t>
       </w:r>
       <w:r>
         <w:rPr>
@@ -7213,6 +7667,7 @@
         <w:rPr>
           <w:lang w:val="sr-Cyrl-RS"/>
         </w:rPr>
+        <w:lastRenderedPageBreak/>
         <w:t>Стандардна девијација је мера колико су појединачне тачке података у скупу података распоређене или одступају од средње вредности скупа података.</w:t>
       </w:r>
     </w:p>
@@ -7283,11 +7738,11 @@
         <w:rPr>
           <w:lang w:val="sr-Cyrl-RS"/>
         </w:rPr>
-        <w:object w:dxaOrig="9026" w:dyaOrig="1302" w14:anchorId="7BED48D4">
-          <v:shape id="_x0000_i1037" type="#_x0000_t75" style="width:449.85pt;height:66.25pt" o:ole="">
+        <w:object w:dxaOrig="9026" w:dyaOrig="1011" w14:anchorId="7BED48D4">
+          <v:shape id="_x0000_i1037" type="#_x0000_t75" style="width:450.15pt;height:51.35pt" o:ole="">
             <v:imagedata r:id="rId41" o:title=""/>
           </v:shape>
-          <o:OLEObject Type="Embed" ProgID="Word.OpenDocumentText.12" ShapeID="_x0000_i1037" DrawAspect="Content" ObjectID="_1741680580" r:id="rId42"/>
+          <o:OLEObject Type="Embed" ProgID="Word.OpenDocumentText.12" ShapeID="_x0000_i1037" DrawAspect="Content" ObjectID="_1741810497" r:id="rId42"/>
         </w:object>
       </w:r>
       <w:r>
@@ -7317,11 +7772,11 @@
           <w:rFonts w:asciiTheme="minorHAnsi" w:hAnsiTheme="minorHAnsi" w:cstheme="minorHAnsi"/>
           <w:lang w:val="sr-Cyrl-RS"/>
         </w:rPr>
-        <w:object w:dxaOrig="9026" w:dyaOrig="1581" w14:anchorId="1216B04C">
-          <v:shape id="_x0000_i1038" type="#_x0000_t75" style="width:449.85pt;height:77.75pt" o:ole="">
+        <w:object w:dxaOrig="9026" w:dyaOrig="1294" w14:anchorId="1216B04C">
+          <v:shape id="_x0000_i1038" type="#_x0000_t75" style="width:450.15pt;height:63.85pt" o:ole="">
             <v:imagedata r:id="rId43" o:title=""/>
           </v:shape>
-          <o:OLEObject Type="Embed" ProgID="Word.OpenDocumentText.12" ShapeID="_x0000_i1038" DrawAspect="Content" ObjectID="_1741680581" r:id="rId44"/>
+          <o:OLEObject Type="Embed" ProgID="Word.OpenDocumentText.12" ShapeID="_x0000_i1038" DrawAspect="Content" ObjectID="_1741810498" r:id="rId44"/>
         </w:object>
       </w:r>
     </w:p>
@@ -7372,11 +7827,11 @@
           <w:rFonts w:asciiTheme="minorHAnsi" w:hAnsiTheme="minorHAnsi" w:cstheme="minorHAnsi"/>
           <w:lang w:val="sr-Cyrl-RS"/>
         </w:rPr>
-        <w:object w:dxaOrig="9026" w:dyaOrig="4431" w14:anchorId="5F63CDF6">
-          <v:shape id="_x0000_i1039" type="#_x0000_t75" style="width:449.85pt;height:220.05pt" o:ole="">
+        <w:object w:dxaOrig="9026" w:dyaOrig="4141" w14:anchorId="5F63CDF6">
+          <v:shape id="_x0000_i1039" type="#_x0000_t75" style="width:450.15pt;height:205.35pt" o:ole="">
             <v:imagedata r:id="rId45" o:title=""/>
           </v:shape>
-          <o:OLEObject Type="Embed" ProgID="Word.OpenDocumentText.12" ShapeID="_x0000_i1039" DrawAspect="Content" ObjectID="_1741680582" r:id="rId46"/>
+          <o:OLEObject Type="Embed" ProgID="Word.OpenDocumentText.12" ShapeID="_x0000_i1039" DrawAspect="Content" ObjectID="_1741810499" r:id="rId46"/>
         </w:object>
       </w:r>
       <w:r>
@@ -7400,12 +7855,32 @@
           <w:rFonts w:asciiTheme="minorHAnsi" w:hAnsiTheme="minorHAnsi" w:cstheme="minorHAnsi"/>
           <w:lang w:val="sr-Cyrl-RS"/>
         </w:rPr>
-        <w:object w:dxaOrig="9026" w:dyaOrig="1302" w14:anchorId="7792D8EE">
-          <v:shape id="_x0000_i1040" type="#_x0000_t75" style="width:449.85pt;height:66.25pt" o:ole="">
+        <w:object w:dxaOrig="9026" w:dyaOrig="855" w14:anchorId="7792D8EE">
+          <v:shape id="_x0000_i1040" type="#_x0000_t75" style="width:450.15pt;height:43.85pt" o:ole="">
             <v:imagedata r:id="rId47" o:title=""/>
           </v:shape>
-          <o:OLEObject Type="Embed" ProgID="Word.OpenDocumentText.12" ShapeID="_x0000_i1040" DrawAspect="Content" ObjectID="_1741680583" r:id="rId48"/>
+          <o:OLEObject Type="Embed" ProgID="Word.OpenDocumentText.12" ShapeID="_x0000_i1040" DrawAspect="Content" ObjectID="_1741810500" r:id="rId48"/>
         </w:object>
+      </w:r>
+    </w:p>
+    <w:p>
+      <w:pPr>
+        <w:widowControl/>
+        <w:autoSpaceDE/>
+        <w:autoSpaceDN/>
+        <w:spacing w:after="160" w:line="259" w:lineRule="auto"/>
+        <w:jc w:val="left"/>
+        <w:rPr>
+          <w:rFonts w:asciiTheme="minorHAnsi" w:hAnsiTheme="minorHAnsi" w:cstheme="minorHAnsi"/>
+          <w:lang w:val="sr-Cyrl-RS"/>
+        </w:rPr>
+      </w:pPr>
+      <w:r>
+        <w:rPr>
+          <w:rFonts w:asciiTheme="minorHAnsi" w:hAnsiTheme="minorHAnsi" w:cstheme="minorHAnsi"/>
+          <w:lang w:val="sr-Cyrl-RS"/>
+        </w:rPr>
+        <w:br w:type="page"/>
       </w:r>
     </w:p>
     <w:p>
@@ -7420,7 +7895,20 @@
         <w:rPr>
           <w:lang w:val="sr-Cyrl-RS"/>
         </w:rPr>
-        <w:t xml:space="preserve">Новодобијене вредности вратимо у почетну формулу чиме се добија </w:t>
+        <w:lastRenderedPageBreak/>
+        <w:t xml:space="preserve">Новодобијене вредности </w:t>
+      </w:r>
+      <w:r>
+        <w:rPr>
+          <w:lang w:val="sr-Cyrl-RS"/>
+        </w:rPr>
+        <w:t>се враћају</w:t>
+      </w:r>
+      <w:r>
+        <w:rPr>
+          <w:lang w:val="sr-Cyrl-RS"/>
+        </w:rPr>
+        <w:t xml:space="preserve"> у почетну формулу чиме се добија </w:t>
       </w:r>
       <w:r>
         <w:rPr>
@@ -7448,11 +7936,11 @@
         <w:rPr>
           <w:lang w:val="sr-Cyrl-RS"/>
         </w:rPr>
-        <w:object w:dxaOrig="9026" w:dyaOrig="5196" w14:anchorId="05C9C37C">
-          <v:shape id="_x0000_i1041" type="#_x0000_t75" style="width:451.6pt;height:257.45pt" o:ole="">
+        <w:object w:dxaOrig="9026" w:dyaOrig="4427" w14:anchorId="05C9C37C">
+          <v:shape id="_x0000_i1041" type="#_x0000_t75" style="width:452.05pt;height:219.15pt" o:ole="">
             <v:imagedata r:id="rId49" o:title=""/>
           </v:shape>
-          <o:OLEObject Type="Embed" ProgID="Word.OpenDocumentText.12" ShapeID="_x0000_i1041" DrawAspect="Content" ObjectID="_1741680584" r:id="rId50"/>
+          <o:OLEObject Type="Embed" ProgID="Word.OpenDocumentText.12" ShapeID="_x0000_i1041" DrawAspect="Content" ObjectID="_1741810501" r:id="rId50"/>
         </w:object>
       </w:r>
     </w:p>
@@ -7463,7 +7951,7 @@
           <w:lang w:val="sr-Cyrl-RS"/>
         </w:rPr>
       </w:pPr>
-      <w:bookmarkStart w:id="28" w:name="_Toc131067418"/>
+      <w:bookmarkStart w:id="28" w:name="_Toc131169106"/>
       <w:r>
         <w:rPr>
           <w:lang w:val="sr-Cyrl-RS"/>
@@ -7471,6 +7959,13 @@
         <w:t>Поређење и препоруке</w:t>
       </w:r>
       <w:bookmarkEnd w:id="28"/>
+    </w:p>
+    <w:p>
+      <w:pPr>
+        <w:rPr>
+          <w:lang w:val="sr-Cyrl-RS"/>
+        </w:rPr>
+      </w:pPr>
     </w:p>
     <w:p>
       <w:pPr>
@@ -7931,7 +8426,7 @@
           <w:lang w:val="sr-Cyrl-RS"/>
         </w:rPr>
       </w:pPr>
-      <w:bookmarkStart w:id="29" w:name="_Toc131067419"/>
+      <w:bookmarkStart w:id="29" w:name="_Toc131169107"/>
       <w:r>
         <w:rPr>
           <w:lang w:val="sr-Cyrl-RS"/>
@@ -8411,7 +8906,31 @@
         <w:rPr>
           <w:lang w:val="sr-Cyrl-RS"/>
         </w:rPr>
-        <w:t xml:space="preserve">Уколико говоримо о ненадгледаној </w:t>
+        <w:t xml:space="preserve">Уколико </w:t>
+      </w:r>
+      <w:r>
+        <w:rPr>
+          <w:lang w:val="sr-Cyrl-RS"/>
+        </w:rPr>
+        <w:t xml:space="preserve">се </w:t>
+      </w:r>
+      <w:r>
+        <w:rPr>
+          <w:lang w:val="sr-Cyrl-RS"/>
+        </w:rPr>
+        <w:t>говори</w:t>
+      </w:r>
+      <w:r>
+        <w:rPr>
+          <w:lang w:val="sr-Cyrl-RS"/>
+        </w:rPr>
+        <w:t xml:space="preserve"> </w:t>
+      </w:r>
+      <w:r>
+        <w:rPr>
+          <w:lang w:val="sr-Cyrl-RS"/>
+        </w:rPr>
+        <w:t xml:space="preserve">о ненадгледаној </w:t>
       </w:r>
       <w:r>
         <w:rPr>
@@ -8696,7 +9215,7 @@
           <w:lang w:val="sr-Cyrl-RS"/>
         </w:rPr>
       </w:pPr>
-      <w:bookmarkStart w:id="30" w:name="_Toc131067420"/>
+      <w:bookmarkStart w:id="30" w:name="_Toc131169108"/>
       <w:r>
         <w:rPr>
           <w:lang w:val="sr-Cyrl-RS"/>
@@ -8745,7 +9264,7 @@
           <w:lang w:val="sr-Cyrl-RS"/>
         </w:rPr>
       </w:pPr>
-      <w:bookmarkStart w:id="31" w:name="_Toc131067421"/>
+      <w:bookmarkStart w:id="31" w:name="_Toc131169109"/>
       <w:r>
         <w:rPr>
           <w:rStyle w:val="Heading3Char"/>
@@ -8776,7 +9295,7 @@
           <w:lang w:val="sr-Cyrl-RS"/>
         </w:rPr>
       </w:pPr>
-      <w:bookmarkStart w:id="32" w:name="_Toc131067422"/>
+      <w:bookmarkStart w:id="32" w:name="_Toc131169110"/>
       <w:r>
         <w:rPr>
           <w:rStyle w:val="Heading3Char"/>
@@ -9202,7 +9721,13 @@
         <w:rPr>
           <w:lang w:val="sr-Cyrl-RS"/>
         </w:rPr>
-        <w:t>Изаберите број кластера к.</w:t>
+        <w:t>Изабрати број кластера</w:t>
+      </w:r>
+      <w:r>
+        <w:rPr>
+          <w:lang w:val="sr-Cyrl-RS"/>
+        </w:rPr>
+        <w:t xml:space="preserve"> к.</w:t>
       </w:r>
     </w:p>
     <w:p>
@@ -9220,7 +9745,19 @@
         <w:rPr>
           <w:lang w:val="sr-Cyrl-RS"/>
         </w:rPr>
-        <w:t>Насумично доделити к центара кластера.</w:t>
+        <w:t>Насумично</w:t>
+      </w:r>
+      <w:r>
+        <w:rPr>
+          <w:lang w:val="sr-Cyrl-RS"/>
+        </w:rPr>
+        <w:t xml:space="preserve"> доделити</w:t>
+      </w:r>
+      <w:r>
+        <w:rPr>
+          <w:lang w:val="sr-Cyrl-RS"/>
+        </w:rPr>
+        <w:t xml:space="preserve"> к центара кластера.</w:t>
       </w:r>
     </w:p>
     <w:p>
@@ -9238,7 +9775,19 @@
         <w:rPr>
           <w:lang w:val="sr-Cyrl-RS"/>
         </w:rPr>
-        <w:t>Доделите сваку тачку података најближем центру.</w:t>
+        <w:t>Доделит</w:t>
+      </w:r>
+      <w:r>
+        <w:rPr>
+          <w:lang w:val="sr-Cyrl-RS"/>
+        </w:rPr>
+        <w:t xml:space="preserve">и </w:t>
+      </w:r>
+      <w:r>
+        <w:rPr>
+          <w:lang w:val="sr-Cyrl-RS"/>
+        </w:rPr>
+        <w:t>сваку тачку података најближем центру.</w:t>
       </w:r>
     </w:p>
     <w:p>
@@ -9256,7 +9805,19 @@
         <w:rPr>
           <w:lang w:val="sr-Cyrl-RS"/>
         </w:rPr>
-        <w:t>Поново израчунајте центре на основу средње вредности тачака података додељених сваком кластеру.</w:t>
+        <w:t>Поново израчуна</w:t>
+      </w:r>
+      <w:r>
+        <w:rPr>
+          <w:lang w:val="sr-Cyrl-RS"/>
+        </w:rPr>
+        <w:t>то</w:t>
+      </w:r>
+      <w:r>
+        <w:rPr>
+          <w:lang w:val="sr-Cyrl-RS"/>
+        </w:rPr>
+        <w:t xml:space="preserve"> центре на основу средње вредности тачака података додељених сваком кластеру.</w:t>
       </w:r>
     </w:p>
     <w:p>
@@ -9274,7 +9835,19 @@
         <w:rPr>
           <w:lang w:val="sr-Cyrl-RS"/>
         </w:rPr>
-        <w:t>Поновите кораке 3 и 4 док се додељивање кластера више не мења.</w:t>
+        <w:t>Поновит</w:t>
+      </w:r>
+      <w:r>
+        <w:rPr>
+          <w:lang w:val="sr-Cyrl-RS"/>
+        </w:rPr>
+        <w:t>и</w:t>
+      </w:r>
+      <w:r>
+        <w:rPr>
+          <w:lang w:val="sr-Cyrl-RS"/>
+        </w:rPr>
+        <w:t xml:space="preserve"> кораке 3 и 4 док се додељивање кластера више не мења.</w:t>
       </w:r>
       <w:r>
         <w:rPr>
@@ -9286,7 +9859,25 @@
         <w:rPr>
           <w:lang w:val="sr-Cyrl-RS"/>
         </w:rPr>
-        <w:t>Једном када К-Меанс алгоритам конвергира, границе кластера се могу користити као границе бин</w:t>
+        <w:t xml:space="preserve">Једном када </w:t>
+      </w:r>
+      <w:r>
+        <w:rPr>
+          <w:lang w:val="sr-Cyrl-RS"/>
+        </w:rPr>
+        <w:t>K-means</w:t>
+      </w:r>
+      <w:r>
+        <w:rPr>
+          <w:lang w:val="sr-Cyrl-RS"/>
+        </w:rPr>
+        <w:t xml:space="preserve"> </w:t>
+      </w:r>
+      <w:r>
+        <w:rPr>
+          <w:lang w:val="sr-Cyrl-RS"/>
+        </w:rPr>
+        <w:t>алгоритам конвергира, границе кластера се могу користити као границе бин</w:t>
       </w:r>
       <w:r>
         <w:rPr>
@@ -9337,7 +9928,19 @@
         <w:rPr>
           <w:lang w:val="sr-Cyrl-RS"/>
         </w:rPr>
-        <w:t xml:space="preserve">Претпоставимо да </w:t>
+        <w:t>Претпостави</w:t>
+      </w:r>
+      <w:r>
+        <w:rPr>
+          <w:lang w:val="sr-Cyrl-RS"/>
+        </w:rPr>
+        <w:t>ти</w:t>
+      </w:r>
+      <w:r>
+        <w:rPr>
+          <w:lang w:val="sr-Cyrl-RS"/>
+        </w:rPr>
+        <w:t xml:space="preserve"> да </w:t>
       </w:r>
       <w:r>
         <w:rPr>
@@ -9556,7 +10159,7 @@
           <w:lang w:val="sr-Cyrl-RS"/>
         </w:rPr>
       </w:pPr>
-      <w:bookmarkStart w:id="33" w:name="_Toc131067423"/>
+      <w:bookmarkStart w:id="33" w:name="_Toc131169111"/>
       <w:r>
         <w:rPr>
           <w:lang w:val="sr-Cyrl-RS"/>
@@ -9575,111 +10178,21 @@
     </w:p>
     <w:p>
       <w:pPr>
-        <w:ind w:firstLine="720"/>
-        <w:rPr>
-          <w:lang w:val="sr-Cyrl-RS"/>
-        </w:rPr>
-      </w:pPr>
-      <w:r>
-        <w:rPr>
-          <w:lang w:val="sr-Cyrl-RS"/>
-        </w:rPr>
-        <w:t>Методе надгледане дискретизације</w:t>
-      </w:r>
-      <w:r>
-        <w:rPr>
-          <w:lang w:val="sr-Latn-RS"/>
-        </w:rPr>
-        <w:t xml:space="preserve"> </w:t>
-      </w:r>
-      <w:r>
-        <w:rPr>
-          <w:lang w:val="sr-Cyrl-RS"/>
-        </w:rPr>
-        <w:t xml:space="preserve">података </w:t>
-      </w:r>
-      <w:r>
-        <w:rPr>
-          <w:lang w:val="sr-Cyrl-RS"/>
-        </w:rPr>
-        <w:t xml:space="preserve">користе ознаку класе приликом партиционисања </w:t>
-      </w:r>
-      <w:r>
-        <w:rPr>
-          <w:lang w:val="sr-Cyrl-RS"/>
-        </w:rPr>
-        <w:t>континуалних вредности података</w:t>
-      </w:r>
-      <w:r>
-        <w:rPr>
-          <w:lang w:val="sr-Cyrl-RS"/>
-        </w:rPr>
-        <w:t xml:space="preserve">. </w:t>
-      </w:r>
-      <w:r>
-        <w:rPr>
-          <w:lang w:val="sr-Cyrl-RS"/>
-        </w:rPr>
-        <w:t xml:space="preserve">Један од представника метода за надгледану дискретизацију података је дискретизација базирана на ентропији. </w:t>
-      </w:r>
-    </w:p>
-    <w:p>
-      <w:pPr>
-        <w:rPr>
-          <w:lang w:val="sr-Cyrl-RS"/>
-        </w:rPr>
-      </w:pPr>
-    </w:p>
-    <w:p>
-      <w:pPr>
-        <w:pStyle w:val="Heading4"/>
-        <w:rPr>
-          <w:lang w:val="sr-Cyrl-RS"/>
-        </w:rPr>
-      </w:pPr>
-      <w:r>
-        <w:rPr>
-          <w:lang w:val="sr-Cyrl-RS"/>
-        </w:rPr>
-        <w:t>Дискретизација базирана на ентропији</w:t>
-      </w:r>
-    </w:p>
-    <w:p>
-      <w:pPr>
-        <w:rPr>
-          <w:lang w:val="sr-Cyrl-RS"/>
-        </w:rPr>
-      </w:pPr>
-    </w:p>
-    <w:p>
-      <w:pPr>
         <w:pStyle w:val="BodyText"/>
         <w:ind w:firstLine="720"/>
         <w:rPr>
-          <w:lang w:val="en-GB"/>
-        </w:rPr>
-      </w:pPr>
-      <w:r>
-        <w:rPr>
-          <w:lang w:val="sr-Cyrl-RS"/>
-        </w:rPr>
-        <w:t xml:space="preserve">Једна од метода надгледане дискретизације назива се дискретизација заснована на ентропији. Метода заснована на ентропији </w:t>
-      </w:r>
-      <w:r>
-        <w:rPr>
-          <w:lang w:val="sr-Cyrl-RS"/>
-        </w:rPr>
-        <w:t>користи</w:t>
-      </w:r>
-      <w:r>
-        <w:rPr>
-          <w:lang w:val="sr-Cyrl-RS"/>
-        </w:rPr>
-        <w:t xml:space="preserve"> ентропију информација о класи кандидата</w:t>
-      </w:r>
-      <w:r>
-        <w:rPr>
-          <w:lang w:val="sr-Cyrl-RS"/>
+          <w:lang w:val="sr-Cyrl-RS"/>
+        </w:rPr>
+      </w:pPr>
+      <w:r>
+        <w:rPr>
+          <w:lang w:val="sr-Cyrl-RS"/>
+        </w:rPr>
+        <w:t>Методе надгледане дискретизације</w:t>
+      </w:r>
+      <w:r>
+        <w:rPr>
+          <w:lang w:val="sr-Latn-RS"/>
         </w:rPr>
         <w:t xml:space="preserve"> </w:t>
       </w:r>
@@ -9687,47 +10200,23 @@
         <w:rPr>
           <w:lang w:val="sr-Cyrl-RS"/>
         </w:rPr>
-        <w:t>партиције за одабир граница за дискретизацију. Ентропија класне информације је мера чистоће и то</w:t>
-      </w:r>
-      <w:r>
-        <w:rPr>
-          <w:lang w:val="sr-Cyrl-RS"/>
-        </w:rPr>
-        <w:t xml:space="preserve"> </w:t>
-      </w:r>
-      <w:r>
-        <w:rPr>
-          <w:lang w:val="sr-Cyrl-RS"/>
-        </w:rPr>
-        <w:t>мери количину информација која би била потребна да би се назначило којој класи припада инстанца</w:t>
-      </w:r>
-      <w:r>
-        <w:rPr>
-          <w:lang w:val="sr-Cyrl-RS"/>
-        </w:rPr>
-        <w:t xml:space="preserve"> </w:t>
-      </w:r>
-      <w:r>
-        <w:rPr>
-          <w:lang w:val="sr-Cyrl-RS"/>
-        </w:rPr>
-        <w:t>припада. Он разматра један велики интервал који садржи све познате вредности неке карактеристике, а затим рекурзивно</w:t>
-      </w:r>
-      <w:r>
-        <w:rPr>
-          <w:lang w:val="sr-Cyrl-RS"/>
-        </w:rPr>
-        <w:t xml:space="preserve"> </w:t>
-      </w:r>
-      <w:r>
-        <w:rPr>
-          <w:lang w:val="sr-Cyrl-RS"/>
-        </w:rPr>
-        <w:t>дели овај интервал на мање подинтервале до неког критеријума заустављања</w:t>
-      </w:r>
-      <w:r>
-        <w:rPr>
-          <w:lang w:val="en-GB"/>
+        <w:t xml:space="preserve">података </w:t>
+      </w:r>
+      <w:r>
+        <w:rPr>
+          <w:lang w:val="sr-Cyrl-RS"/>
+        </w:rPr>
+        <w:t xml:space="preserve">користе ознаку класе приликом партиционисања </w:t>
+      </w:r>
+      <w:r>
+        <w:rPr>
+          <w:lang w:val="sr-Cyrl-RS"/>
+        </w:rPr>
+        <w:t>континуалних вредности података</w:t>
+      </w:r>
+      <w:r>
+        <w:rPr>
+          <w:lang w:val="sr-Cyrl-RS"/>
         </w:rPr>
         <w:t xml:space="preserve">. </w:t>
       </w:r>
@@ -9735,20 +10224,135 @@
         <w:rPr>
           <w:lang w:val="sr-Cyrl-RS"/>
         </w:rPr>
-        <w:t>На тај начин се постиже оптималан број интервал</w:t>
-      </w:r>
-      <w:r>
-        <w:rPr>
-          <w:lang w:val="en-GB"/>
-        </w:rPr>
-        <w:t>a.</w:t>
-      </w:r>
+        <w:t xml:space="preserve">Један од представника метода за надгледану дискретизацију података је дискретизација базирана на ентропији. </w:t>
+      </w:r>
+    </w:p>
+    <w:p>
+      <w:pPr>
+        <w:rPr>
+          <w:lang w:val="sr-Cyrl-RS"/>
+        </w:rPr>
+      </w:pPr>
+    </w:p>
+    <w:p>
+      <w:pPr>
+        <w:pStyle w:val="Heading4"/>
+        <w:rPr>
+          <w:lang w:val="sr-Cyrl-RS"/>
+        </w:rPr>
+      </w:pPr>
+      <w:r>
+        <w:rPr>
+          <w:lang w:val="sr-Cyrl-RS"/>
+        </w:rPr>
+        <w:t>Дискретизација базирана на ентропији</w:t>
+      </w:r>
+    </w:p>
+    <w:p>
+      <w:pPr>
+        <w:rPr>
+          <w:lang w:val="sr-Cyrl-RS"/>
+        </w:rPr>
+      </w:pPr>
     </w:p>
     <w:p>
       <w:pPr>
         <w:pStyle w:val="BodyText"/>
         <w:ind w:firstLine="720"/>
         <w:rPr>
+          <w:lang w:val="en-GB"/>
+        </w:rPr>
+      </w:pPr>
+      <w:r>
+        <w:rPr>
+          <w:lang w:val="sr-Cyrl-RS"/>
+        </w:rPr>
+        <w:t xml:space="preserve">Једна од метода надгледане дискретизације назива се дискретизација заснована на ентропији. Метода заснована на ентропији </w:t>
+      </w:r>
+      <w:r>
+        <w:rPr>
+          <w:lang w:val="sr-Cyrl-RS"/>
+        </w:rPr>
+        <w:t>користи</w:t>
+      </w:r>
+      <w:r>
+        <w:rPr>
+          <w:lang w:val="sr-Cyrl-RS"/>
+        </w:rPr>
+        <w:t xml:space="preserve"> ентропију информација о класи кандидата</w:t>
+      </w:r>
+      <w:r>
+        <w:rPr>
+          <w:lang w:val="sr-Cyrl-RS"/>
+        </w:rPr>
+        <w:t xml:space="preserve"> </w:t>
+      </w:r>
+      <w:r>
+        <w:rPr>
+          <w:lang w:val="sr-Cyrl-RS"/>
+        </w:rPr>
+        <w:t>партиције за одабир граница за дискретизацију. Ентропија класне информације је мера чистоће и то</w:t>
+      </w:r>
+      <w:r>
+        <w:rPr>
+          <w:lang w:val="sr-Cyrl-RS"/>
+        </w:rPr>
+        <w:t xml:space="preserve"> </w:t>
+      </w:r>
+      <w:r>
+        <w:rPr>
+          <w:lang w:val="sr-Cyrl-RS"/>
+        </w:rPr>
+        <w:t>мери количину информација која би била потребна да би се назначило којој класи припада инстанца</w:t>
+      </w:r>
+      <w:r>
+        <w:rPr>
+          <w:lang w:val="sr-Cyrl-RS"/>
+        </w:rPr>
+        <w:t xml:space="preserve"> </w:t>
+      </w:r>
+      <w:r>
+        <w:rPr>
+          <w:lang w:val="sr-Cyrl-RS"/>
+        </w:rPr>
+        <w:t>припада. Он разматра један велики интервал који садржи све познате вредности неке карактеристике, а затим рекурзивно</w:t>
+      </w:r>
+      <w:r>
+        <w:rPr>
+          <w:lang w:val="sr-Cyrl-RS"/>
+        </w:rPr>
+        <w:t xml:space="preserve"> </w:t>
+      </w:r>
+      <w:r>
+        <w:rPr>
+          <w:lang w:val="sr-Cyrl-RS"/>
+        </w:rPr>
+        <w:t>дели овај интервал на мање подинтервале до неког критеријума заустављања</w:t>
+      </w:r>
+      <w:r>
+        <w:rPr>
+          <w:lang w:val="en-GB"/>
+        </w:rPr>
+        <w:t xml:space="preserve">. </w:t>
+      </w:r>
+      <w:r>
+        <w:rPr>
+          <w:lang w:val="sr-Cyrl-RS"/>
+        </w:rPr>
+        <w:t>На тај начин се постиже оптималан број интервал</w:t>
+      </w:r>
+      <w:r>
+        <w:rPr>
+          <w:lang w:val="en-GB"/>
+        </w:rPr>
+        <w:t>a.</w:t>
+      </w:r>
+    </w:p>
+    <w:p>
+      <w:pPr>
+        <w:pStyle w:val="BodyText"/>
+        <w:ind w:firstLine="720"/>
+        <w:rPr>
           <w:lang w:val="sr-Cyrl-RS"/>
         </w:rPr>
       </w:pPr>
@@ -9760,7 +10364,7 @@
           <w:lang w:val="sr-Cyrl-RS"/>
         </w:rPr>
       </w:pPr>
-      <w:bookmarkStart w:id="34" w:name="_Toc131067424"/>
+      <w:bookmarkStart w:id="34" w:name="_Toc131169112"/>
       <w:r>
         <w:rPr>
           <w:lang w:val="sr-Cyrl-RS"/>
@@ -9954,7 +10558,7 @@
           <w:lang w:val="sr-Cyrl-RS"/>
         </w:rPr>
       </w:pPr>
-      <w:bookmarkStart w:id="35" w:name="_Toc131067425"/>
+      <w:bookmarkStart w:id="35" w:name="_Toc131169113"/>
       <w:r>
         <w:rPr>
           <w:lang w:val="sr-Cyrl-RS"/>
@@ -10046,7 +10650,7 @@
           <w:lang w:val="sr-Latn-RS"/>
         </w:rPr>
       </w:pPr>
-      <w:bookmarkStart w:id="36" w:name="_Toc131067426"/>
+      <w:bookmarkStart w:id="36" w:name="_Toc131169114"/>
       <w:r>
         <w:rPr>
           <w:lang w:val="sr-Cyrl-RS"/>
@@ -10067,7 +10671,19 @@
         <w:rPr>
           <w:lang w:val="sr-Cyrl-RS"/>
         </w:rPr>
-        <w:t>Узмимо за пример да п</w:t>
+        <w:t>Уз</w:t>
+      </w:r>
+      <w:r>
+        <w:rPr>
+          <w:lang w:val="sr-Cyrl-RS"/>
+        </w:rPr>
+        <w:t>ети</w:t>
+      </w:r>
+      <w:r>
+        <w:rPr>
+          <w:lang w:val="sr-Cyrl-RS"/>
+        </w:rPr>
+        <w:t xml:space="preserve"> за пример да п</w:t>
       </w:r>
       <w:r>
         <w:rPr>
@@ -10423,7 +11039,7 @@
           <w:lang w:val="sr-Cyrl-RS"/>
         </w:rPr>
       </w:pPr>
-      <w:bookmarkStart w:id="37" w:name="_Toc131067427"/>
+      <w:bookmarkStart w:id="37" w:name="_Toc131169115"/>
       <w:r>
         <w:rPr>
           <w:lang w:val="sr-Cyrl-RS"/>
@@ -10449,7 +11065,23 @@
           <w:bCs/>
           <w:lang w:val="sr-Cyrl-RS"/>
         </w:rPr>
-        <w:t>Пазите на дистрибуцију података</w:t>
+        <w:t>Пазит</w:t>
+      </w:r>
+      <w:r>
+        <w:rPr>
+          <w:b/>
+          <w:bCs/>
+          <w:lang w:val="sr-Cyrl-RS"/>
+        </w:rPr>
+        <w:t>и</w:t>
+      </w:r>
+      <w:r>
+        <w:rPr>
+          <w:b/>
+          <w:bCs/>
+          <w:lang w:val="sr-Cyrl-RS"/>
+        </w:rPr>
+        <w:t xml:space="preserve"> на дистрибуцију података</w:t>
       </w:r>
       <w:r>
         <w:rPr>
@@ -10461,13 +11093,49 @@
         <w:rPr>
           <w:lang w:val="sr-Cyrl-RS"/>
         </w:rPr>
-        <w:t xml:space="preserve">Како би </w:t>
-      </w:r>
-      <w:r>
-        <w:rPr>
-          <w:lang w:val="sr-Cyrl-RS"/>
-        </w:rPr>
-        <w:t>уочили све потенцијалне промене, кључно је држит</w:t>
+        <w:t>Како би</w:t>
+      </w:r>
+      <w:r>
+        <w:rPr>
+          <w:lang w:val="sr-Cyrl-RS"/>
+        </w:rPr>
+        <w:t xml:space="preserve"> се</w:t>
+      </w:r>
+      <w:r>
+        <w:rPr>
+          <w:lang w:val="sr-Cyrl-RS"/>
+        </w:rPr>
+        <w:t xml:space="preserve"> </w:t>
+      </w:r>
+      <w:r>
+        <w:rPr>
+          <w:lang w:val="sr-Cyrl-RS"/>
+        </w:rPr>
+        <w:t>уочил</w:t>
+      </w:r>
+      <w:r>
+        <w:rPr>
+          <w:lang w:val="sr-Cyrl-RS"/>
+        </w:rPr>
+        <w:t>е</w:t>
+      </w:r>
+      <w:r>
+        <w:rPr>
+          <w:lang w:val="sr-Cyrl-RS"/>
+        </w:rPr>
+        <w:t xml:space="preserve"> све потенцијалне промене, кључно је држ</w:t>
+      </w:r>
+      <w:r>
+        <w:rPr>
+          <w:lang w:val="sr-Cyrl-RS"/>
+        </w:rPr>
+        <w:t>а</w:t>
+      </w:r>
+      <w:r>
+        <w:rPr>
+          <w:lang w:val="sr-Cyrl-RS"/>
+        </w:rPr>
+        <w:t>т</w:t>
       </w:r>
       <w:r>
         <w:rPr>
@@ -10479,7 +11147,13 @@
         <w:rPr>
           <w:lang w:val="sr-Cyrl-RS"/>
         </w:rPr>
-        <w:t xml:space="preserve"> на оку дистрибуцију података током времена и међу различитим групама. Да бисте то урадили, можете проучити податке помоћу алата за визуелизацију података или проверити дистрибуције помоћу статистичких тестова.</w:t>
+        <w:t xml:space="preserve"> на оку дистрибуцију података током времена и међу различитим групама. </w:t>
+      </w:r>
+      <w:r>
+        <w:rPr>
+          <w:lang w:val="sr-Cyrl-RS"/>
+        </w:rPr>
+        <w:t>Препорука за праћење дистрибуције података јесу технике визуализације података и методе за статистичко праћење података.</w:t>
       </w:r>
     </w:p>
     <w:p>
@@ -10499,7 +11173,23 @@
           <w:bCs/>
           <w:lang w:val="sr-Cyrl-RS"/>
         </w:rPr>
-        <w:t>Поново избалансирајте податке</w:t>
+        <w:t>Поново избалансира</w:t>
+      </w:r>
+      <w:r>
+        <w:rPr>
+          <w:b/>
+          <w:bCs/>
+          <w:lang w:val="sr-Cyrl-RS"/>
+        </w:rPr>
+        <w:t>ти</w:t>
+      </w:r>
+      <w:r>
+        <w:rPr>
+          <w:b/>
+          <w:bCs/>
+          <w:lang w:val="sr-Cyrl-RS"/>
+        </w:rPr>
+        <w:t xml:space="preserve"> податке</w:t>
       </w:r>
       <w:r>
         <w:rPr>
@@ -10525,13 +11215,53 @@
           <w:bCs/>
           <w:lang w:val="sr-Cyrl-RS"/>
         </w:rPr>
-        <w:t>Поново обучите модел</w:t>
-      </w:r>
-      <w:r>
-        <w:rPr>
-          <w:lang w:val="sr-Cyrl-RS"/>
-        </w:rPr>
-        <w:t>: Да би модел машинског учења био исправан и користан, можда ће бити потребно да га поново обучите на најновијим подацима ако је промена дистрибуције података велика. Ово може захтевати прикупљање свежих података који одражавају промењену дистрибуцију података или коришћење техника као што је активно учење за селективно прикупљање података.</w:t>
+        <w:t>Поново обучит</w:t>
+      </w:r>
+      <w:r>
+        <w:rPr>
+          <w:b/>
+          <w:bCs/>
+          <w:lang w:val="sr-Cyrl-RS"/>
+        </w:rPr>
+        <w:t>и</w:t>
+      </w:r>
+      <w:r>
+        <w:rPr>
+          <w:b/>
+          <w:bCs/>
+          <w:lang w:val="sr-Cyrl-RS"/>
+        </w:rPr>
+        <w:t xml:space="preserve"> модел</w:t>
+      </w:r>
+      <w:r>
+        <w:rPr>
+          <w:lang w:val="sr-Cyrl-RS"/>
+        </w:rPr>
+        <w:t xml:space="preserve">: Да би модел машинског учења био исправан и користан, можда ће бити потребно да </w:t>
+      </w:r>
+      <w:r>
+        <w:rPr>
+          <w:lang w:val="sr-Cyrl-RS"/>
+        </w:rPr>
+        <w:t>се</w:t>
+      </w:r>
+      <w:r>
+        <w:rPr>
+          <w:lang w:val="sr-Cyrl-RS"/>
+        </w:rPr>
+        <w:t xml:space="preserve"> поново обучит</w:t>
+      </w:r>
+      <w:r>
+        <w:rPr>
+          <w:lang w:val="sr-Cyrl-RS"/>
+        </w:rPr>
+        <w:t>и</w:t>
+      </w:r>
+      <w:r>
+        <w:rPr>
+          <w:lang w:val="sr-Cyrl-RS"/>
+        </w:rPr>
+        <w:t xml:space="preserve"> на најновијим подацима ако је промена дистрибуције података велика. Ово може захтевати прикупљање свежих података који одражавају промењену дистрибуцију података или коришћење техника као што је активно учење за селективно прикупљање података.</w:t>
       </w:r>
     </w:p>
     <w:p>
@@ -10561,7 +11291,7 @@
           <w:lang w:val="sr-Cyrl-RS"/>
         </w:rPr>
       </w:pPr>
-      <w:bookmarkStart w:id="38" w:name="_Toc131067428"/>
+      <w:bookmarkStart w:id="38" w:name="_Toc131169116"/>
       <w:r>
         <w:rPr>
           <w:lang w:val="sr-Cyrl-RS"/>
@@ -11160,7 +11890,7 @@
           <w:lang w:val="sr-Cyrl-RS"/>
         </w:rPr>
       </w:pPr>
-      <w:bookmarkStart w:id="39" w:name="_Toc131067429"/>
+      <w:bookmarkStart w:id="39" w:name="_Toc131169117"/>
       <w:r>
         <w:rPr>
           <w:lang w:val="sr-Cyrl-RS"/>
@@ -11474,7 +12204,7 @@
           <w:lang w:val="sr-Cyrl-RS"/>
         </w:rPr>
       </w:pPr>
-      <w:bookmarkStart w:id="40" w:name="_Toc131067430"/>
+      <w:bookmarkStart w:id="40" w:name="_Toc131169118"/>
       <w:r>
         <w:rPr>
           <w:lang w:val="sr-Latn-RS"/>
@@ -11982,7 +12712,19 @@
         <w:rPr>
           <w:lang w:val="sr-Cyrl-RS"/>
         </w:rPr>
-        <w:t>добар избор. На пример, ако имамо категоричк</w:t>
+        <w:t xml:space="preserve">добар избор. На пример, ако </w:t>
+      </w:r>
+      <w:r>
+        <w:rPr>
+          <w:lang w:val="sr-Cyrl-RS"/>
+        </w:rPr>
+        <w:t>постоји</w:t>
+      </w:r>
+      <w:r>
+        <w:rPr>
+          <w:lang w:val="sr-Cyrl-RS"/>
+        </w:rPr>
+        <w:t xml:space="preserve"> категоричк</w:t>
       </w:r>
       <w:r>
         <w:rPr>
@@ -12335,7 +13077,7 @@
           <w:lang w:val="sr-Cyrl-RS"/>
         </w:rPr>
       </w:pPr>
-      <w:bookmarkStart w:id="41" w:name="_Toc131067431"/>
+      <w:bookmarkStart w:id="41" w:name="_Toc131169119"/>
       <w:r>
         <w:rPr>
           <w:lang w:val="sr-Cyrl-RS"/>
@@ -12343,6 +13085,13 @@
         <w:t>Поређење и препоруке</w:t>
       </w:r>
       <w:bookmarkEnd w:id="41"/>
+    </w:p>
+    <w:p>
+      <w:pPr>
+        <w:rPr>
+          <w:lang w:val="sr-Cyrl-RS"/>
+        </w:rPr>
+      </w:pPr>
     </w:p>
     <w:p>
       <w:pPr>
@@ -12634,7 +13383,7 @@
           <w:lang w:val="sr-Cyrl-RS"/>
         </w:rPr>
       </w:pPr>
-      <w:bookmarkStart w:id="42" w:name="_Toc131067432"/>
+      <w:bookmarkStart w:id="42" w:name="_Toc131169120"/>
       <w:r>
         <w:rPr>
           <w:lang w:val="sr-Cyrl-RS"/>
@@ -13156,14 +13905,12 @@
         </w:rPr>
         <w:t xml:space="preserve">скор и метод </w:t>
       </w:r>
-    </w:p>
-    <w:p>
-      <w:pPr>
-        <w:pStyle w:val="BodyText"/>
-        <w:rPr>
-          <w:lang w:val="sr-Cyrl-RS"/>
-        </w:rPr>
-      </w:pPr>
+      <w:r>
+        <w:rPr>
+          <w:lang w:val="sr-Cyrl-RS"/>
+        </w:rPr>
+        <w:t xml:space="preserve"> </w:t>
+      </w:r>
       <w:r>
         <w:rPr>
           <w:lang w:val="sr-Cyrl-RS"/>
@@ -13342,7 +14089,19 @@
         <w:rPr>
           <w:lang w:val="sr-Cyrl-RS"/>
         </w:rPr>
-        <w:t>З скор</w:t>
+        <w:t>З</w:t>
+      </w:r>
+      <w:r>
+        <w:rPr>
+          <w:lang w:val="sr-Cyrl-RS"/>
+        </w:rPr>
+        <w:t>-</w:t>
+      </w:r>
+      <w:r>
+        <w:rPr>
+          <w:lang w:val="sr-Cyrl-RS"/>
+        </w:rPr>
+        <w:t>скор</w:t>
       </w:r>
       <w:r>
         <w:rPr>
@@ -13512,13 +14271,49 @@
         <w:rPr>
           <w:lang w:val="sr-Cyrl-RS"/>
         </w:rPr>
-        <w:t xml:space="preserve"> исто можемо да </w:t>
-      </w:r>
-      <w:r>
-        <w:rPr>
-          <w:lang w:val="sr-Cyrl-RS"/>
-        </w:rPr>
-        <w:t xml:space="preserve">детектујемо </w:t>
+        <w:t xml:space="preserve"> </w:t>
+      </w:r>
+      <w:r>
+        <w:rPr>
+          <w:lang w:val="sr-Cyrl-RS"/>
+        </w:rPr>
+        <w:t xml:space="preserve">се </w:t>
+      </w:r>
+      <w:r>
+        <w:rPr>
+          <w:lang w:val="sr-Cyrl-RS"/>
+        </w:rPr>
+        <w:t>исто мо</w:t>
+      </w:r>
+      <w:r>
+        <w:rPr>
+          <w:lang w:val="sr-Cyrl-RS"/>
+        </w:rPr>
+        <w:t>гу</w:t>
+      </w:r>
+      <w:r>
+        <w:rPr>
+          <w:lang w:val="sr-Cyrl-RS"/>
+        </w:rPr>
+        <w:t xml:space="preserve"> </w:t>
+      </w:r>
+      <w:r>
+        <w:rPr>
+          <w:lang w:val="sr-Cyrl-RS"/>
+        </w:rPr>
+        <w:t>детекто</w:t>
+      </w:r>
+      <w:r>
+        <w:rPr>
+          <w:lang w:val="sr-Cyrl-RS"/>
+        </w:rPr>
+        <w:t>вати</w:t>
+      </w:r>
+      <w:r>
+        <w:rPr>
+          <w:lang w:val="sr-Cyrl-RS"/>
+        </w:rPr>
+        <w:t xml:space="preserve"> </w:t>
       </w:r>
       <w:r>
         <w:rPr>
@@ -13542,7 +14337,7 @@
         <w:rPr>
           <w:lang w:val="sr-Cyrl-RS"/>
         </w:rPr>
-        <w:t xml:space="preserve"> нам говори о варијацији у скупу података. Било која вредност која је изван опсега од -</w:t>
+        <w:t xml:space="preserve"> говори о варијацији у скупу података. Било која вредност која је изван опсега од -</w:t>
       </w:r>
       <w:r>
         <w:rPr>
@@ -13783,7 +14578,7 @@
           <w:lang w:val="sr-Cyrl-RS"/>
         </w:rPr>
       </w:pPr>
-      <w:bookmarkStart w:id="43" w:name="_Toc131067433"/>
+      <w:bookmarkStart w:id="43" w:name="_Toc131169121"/>
       <w:r>
         <w:rPr>
           <w:lang w:val="sr-Cyrl-RS"/>
@@ -14225,7 +15020,7 @@
           <w:lang w:val="sr-Cyrl-RS"/>
         </w:rPr>
       </w:pPr>
-      <w:bookmarkStart w:id="44" w:name="_Toc131067434"/>
+      <w:bookmarkStart w:id="44" w:name="_Toc131169122"/>
       <w:r>
         <w:rPr>
           <w:lang w:val="sr-Cyrl-RS"/>
@@ -14339,17 +15134,529 @@
     </w:p>
     <w:p>
       <w:pPr>
-        <w:widowControl/>
-        <w:autoSpaceDE/>
-        <w:autoSpaceDN/>
-        <w:spacing w:after="160" w:line="259" w:lineRule="auto"/>
-        <w:jc w:val="left"/>
-        <w:rPr>
-          <w:rFonts w:asciiTheme="minorHAnsi" w:hAnsiTheme="minorHAnsi"/>
-          <w:szCs w:val="24"/>
-          <w:lang w:val="sr-Cyrl-RS"/>
-        </w:rPr>
-      </w:pPr>
+        <w:pStyle w:val="BodyText"/>
+        <w:ind w:firstLine="360"/>
+        <w:rPr>
+          <w:lang w:val="sr-Cyrl-RS"/>
+        </w:rPr>
+      </w:pPr>
+    </w:p>
+    <w:p>
+      <w:pPr>
+        <w:pStyle w:val="Heading2"/>
+        <w:rPr>
+          <w:lang w:val="sr-Cyrl-RS"/>
+        </w:rPr>
+      </w:pPr>
+      <w:bookmarkStart w:id="45" w:name="_Toc131169123"/>
+      <w:r>
+        <w:rPr>
+          <w:lang w:val="sr-Cyrl-RS"/>
+        </w:rPr>
+        <w:t>Преглед практичног дела рада</w:t>
+      </w:r>
+      <w:bookmarkEnd w:id="45"/>
+    </w:p>
+    <w:p>
+      <w:pPr>
+        <w:pStyle w:val="BodyText"/>
+        <w:rPr>
+          <w:lang w:val="sr-Cyrl-RS"/>
+        </w:rPr>
+      </w:pPr>
+    </w:p>
+    <w:p>
+      <w:pPr>
+        <w:pStyle w:val="BodyText"/>
+        <w:ind w:firstLine="720"/>
+        <w:rPr>
+          <w:lang w:val="sr-Cyrl-RS"/>
+        </w:rPr>
+      </w:pPr>
+      <w:r>
+        <w:rPr>
+          <w:lang w:val="sr-Cyrl-RS"/>
+        </w:rPr>
+        <w:t>У практичном делу рада примењене су све технике трансформације података на три различита скупа података.</w:t>
+      </w:r>
+      <w:r>
+        <w:rPr>
+          <w:lang w:val="sr-Cyrl-RS"/>
+        </w:rPr>
+        <w:t xml:space="preserve"> Три скупа података који су се користили су скуп података о клијентима португалске банке, скуп података о корисницима авио компаније и скуп података о возилима на улицама Денвера.</w:t>
+      </w:r>
+      <w:r>
+        <w:rPr>
+          <w:lang w:val="sr-Cyrl-RS"/>
+        </w:rPr>
+        <w:t xml:space="preserve"> </w:t>
+      </w:r>
+      <w:r>
+        <w:rPr>
+          <w:lang w:val="sr-Cyrl-RS"/>
+        </w:rPr>
+        <w:t xml:space="preserve">У почетку су разне варијације комбиновања кодирања категоричких атрибута и скалирања упоређиване како би се видео значај трансформација на перформансе разних типова алгоритма машинског учења, док се касније фокус пребацује на само вештачке неуронске мреже, због њихове популарности данас. </w:t>
+      </w:r>
+    </w:p>
+    <w:p>
+      <w:pPr>
+        <w:pStyle w:val="BodyText"/>
+        <w:ind w:firstLine="720"/>
+        <w:rPr>
+          <w:lang w:val="sr-Cyrl-RS"/>
+        </w:rPr>
+      </w:pPr>
+      <w:r>
+        <w:rPr>
+          <w:lang w:val="sr-Cyrl-RS"/>
+        </w:rPr>
+        <w:t>Први корак у практичном делу је кодирање категоричких атрибута јер многи алгоритми а и технике трансформације на улазу очекују нумеричке вредности. У овом кораку се подаци кодирају по теоријским препорукама али се поређења ради такође цели скупови кодирају на један или други начин, чиме се добијају три скупа:</w:t>
+      </w:r>
+    </w:p>
+    <w:p>
+      <w:pPr>
+        <w:pStyle w:val="BodyText"/>
+        <w:numPr>
+          <w:ilvl w:val="0"/>
+          <w:numId w:val="41"/>
+        </w:numPr>
+        <w:rPr>
+          <w:lang w:val="sr-Cyrl-RS"/>
+        </w:rPr>
+      </w:pPr>
+      <w:r>
+        <w:rPr>
+          <w:lang w:val="sr-Cyrl-RS"/>
+        </w:rPr>
+        <w:t>Скуп мешовитог кодирања</w:t>
+      </w:r>
+    </w:p>
+    <w:p>
+      <w:pPr>
+        <w:pStyle w:val="BodyText"/>
+        <w:numPr>
+          <w:ilvl w:val="0"/>
+          <w:numId w:val="41"/>
+        </w:numPr>
+        <w:rPr>
+          <w:lang w:val="sr-Cyrl-RS"/>
+        </w:rPr>
+      </w:pPr>
+      <w:r>
+        <w:rPr>
+          <w:lang w:val="sr-Cyrl-RS"/>
+        </w:rPr>
+        <w:t>Скуп кодиран кодером ознака</w:t>
+      </w:r>
+    </w:p>
+    <w:p>
+      <w:pPr>
+        <w:pStyle w:val="BodyText"/>
+        <w:numPr>
+          <w:ilvl w:val="0"/>
+          <w:numId w:val="41"/>
+        </w:numPr>
+        <w:rPr>
+          <w:lang w:val="sr-Cyrl-RS"/>
+        </w:rPr>
+      </w:pPr>
+      <w:r>
+        <w:rPr>
+          <w:lang w:val="sr-Cyrl-RS"/>
+        </w:rPr>
+        <w:t>Скуп кодиран оне-хот кодером</w:t>
+      </w:r>
+    </w:p>
+    <w:p>
+      <w:pPr>
+        <w:pStyle w:val="BodyText"/>
+        <w:ind w:firstLine="360"/>
+        <w:rPr>
+          <w:lang w:val="sr-Cyrl-RS"/>
+        </w:rPr>
+      </w:pPr>
+      <w:r>
+        <w:rPr>
+          <w:lang w:val="sr-Cyrl-RS"/>
+        </w:rPr>
+        <w:t>Овај начин је примењен на два различита скупа података,</w:t>
+      </w:r>
+      <w:r>
+        <w:rPr>
+          <w:lang w:val="sr-Cyrl-RS"/>
+        </w:rPr>
+        <w:t xml:space="preserve"> скуп банке и скуп авио компаније, </w:t>
+      </w:r>
+      <w:r>
+        <w:rPr>
+          <w:lang w:val="sr-Cyrl-RS"/>
+        </w:rPr>
+        <w:t xml:space="preserve"> чиме се добија укупно шест скупова</w:t>
+      </w:r>
+      <w:r>
+        <w:rPr>
+          <w:lang w:val="sr-Cyrl-RS"/>
+        </w:rPr>
+        <w:t xml:space="preserve">. Над тих </w:t>
+      </w:r>
+      <w:r>
+        <w:rPr>
+          <w:lang w:val="en-GB"/>
+        </w:rPr>
+        <w:t>6</w:t>
+      </w:r>
+      <w:r>
+        <w:rPr>
+          <w:lang w:val="sr-Cyrl-RS"/>
+        </w:rPr>
+        <w:t xml:space="preserve"> скупова, примењују се метод насумичних шума као представник алгоритама базираних на стаблу, метод потпорних вектора као представник алгоритама који рачунају неку врсту растојања између података, наивни бајес и вештачке неуронске мреже.</w:t>
+      </w:r>
+    </w:p>
+    <w:p>
+      <w:pPr>
+        <w:pStyle w:val="BodyText"/>
+        <w:ind w:firstLine="360"/>
+        <w:rPr>
+          <w:lang w:val="sr-Cyrl-RS"/>
+        </w:rPr>
+      </w:pPr>
+      <w:r>
+        <w:rPr>
+          <w:lang w:val="sr-Cyrl-RS"/>
+        </w:rPr>
+        <w:t xml:space="preserve">Резултати алгоритама су били мање-више очекивани. Најмање варирање у перформансама у зависности од начина кодирања се примећује код метода насумичних шума, који не захтева кодиране податке, па се може рећи да је ово понашање очекивано. Вештачке неуронске мреже, </w:t>
+      </w:r>
+      <w:r>
+        <w:rPr>
+          <w:lang w:val="sr-Cyrl-RS"/>
+        </w:rPr>
+        <w:t xml:space="preserve">које се носе веома добро са високодимензионалним подацима, су најбоље перформансе достигле </w:t>
+      </w:r>
+      <w:r>
+        <w:rPr>
+          <w:lang w:val="en-GB"/>
+        </w:rPr>
+        <w:t>one-hot</w:t>
+      </w:r>
+      <w:r>
+        <w:rPr>
+          <w:lang w:val="sr-Cyrl-RS"/>
+        </w:rPr>
+        <w:t xml:space="preserve"> кодирањем за оба скупа података, а ако се узме у обзир да скуп података авио</w:t>
+      </w:r>
+      <w:r>
+        <w:rPr>
+          <w:lang w:val="en-GB"/>
+        </w:rPr>
+        <w:t xml:space="preserve"> </w:t>
+      </w:r>
+      <w:r>
+        <w:rPr>
+          <w:lang w:val="sr-Cyrl-RS"/>
+        </w:rPr>
+        <w:t xml:space="preserve">компаније садржи доста категоричких атрибута и да након </w:t>
+      </w:r>
+      <w:r>
+        <w:rPr>
+          <w:lang w:val="en-GB"/>
+        </w:rPr>
+        <w:t>one-hot</w:t>
+      </w:r>
+      <w:r>
+        <w:rPr>
+          <w:lang w:val="sr-Cyrl-RS"/>
+        </w:rPr>
+        <w:t xml:space="preserve"> кодирања скуп </w:t>
+      </w:r>
+      <w:r>
+        <w:rPr>
+          <w:lang w:val="sr-Cyrl-RS"/>
+        </w:rPr>
+        <w:lastRenderedPageBreak/>
+        <w:t>достиже број од скоро 100 атрибута, може се претпоставити да је напредак од чак 8% у прецизности постигнут због резилијентности неуронских мрежа на димензионалност па самим тим и конкретније улазе.</w:t>
+      </w:r>
+    </w:p>
+    <w:p>
+      <w:pPr>
+        <w:pStyle w:val="BodyText"/>
+        <w:ind w:firstLine="360"/>
+        <w:rPr>
+          <w:lang w:val="sr-Cyrl-RS"/>
+        </w:rPr>
+      </w:pPr>
+      <w:r>
+        <w:rPr>
+          <w:lang w:val="sr-Cyrl-RS"/>
+        </w:rPr>
+        <w:t xml:space="preserve">Скалирање је, након кодирања, било следећи корак. Над </w:t>
+      </w:r>
+      <w:r>
+        <w:rPr>
+          <w:lang w:val="en-GB"/>
+        </w:rPr>
+        <w:t>6</w:t>
+      </w:r>
+      <w:r>
+        <w:rPr>
+          <w:lang w:val="sr-Cyrl-RS"/>
+        </w:rPr>
+        <w:t xml:space="preserve"> већ постојећих скупова су примењене </w:t>
+      </w:r>
+      <w:r>
+        <w:rPr>
+          <w:lang w:val="en-GB"/>
+        </w:rPr>
+        <w:t>2</w:t>
+      </w:r>
+      <w:r>
+        <w:rPr>
+          <w:lang w:val="sr-Cyrl-RS"/>
+        </w:rPr>
+        <w:t xml:space="preserve"> технике скалирања, нормализација и стандардизација, тако да сада постоји укупно 12 скупова. Већ у овом кораку се полако пребацује фокус на вештачке неуронске мреже, и </w:t>
+      </w:r>
+      <w:r>
+        <w:rPr>
+          <w:lang w:val="sr-Cyrl-RS"/>
+        </w:rPr>
+        <w:t>оне се</w:t>
+      </w:r>
+      <w:r>
+        <w:rPr>
+          <w:lang w:val="en-GB"/>
+        </w:rPr>
+        <w:t xml:space="preserve"> </w:t>
+      </w:r>
+      <w:r>
+        <w:rPr>
+          <w:lang w:val="sr-Cyrl-RS"/>
+        </w:rPr>
+        <w:t>примењују</w:t>
+      </w:r>
+      <w:r>
+        <w:rPr>
+          <w:lang w:val="sr-Cyrl-RS"/>
+        </w:rPr>
+        <w:t xml:space="preserve"> над свих 12 скупова, док се </w:t>
+      </w:r>
+      <w:r>
+        <w:rPr>
+          <w:lang w:val="sr-Cyrl-RS"/>
+        </w:rPr>
+        <w:t xml:space="preserve">остали алгоритми </w:t>
+      </w:r>
+      <w:r>
+        <w:rPr>
+          <w:lang w:val="sr-Cyrl-RS"/>
+        </w:rPr>
+        <w:t>примењују</w:t>
+      </w:r>
+      <w:r>
+        <w:rPr>
+          <w:lang w:val="sr-Cyrl-RS"/>
+        </w:rPr>
+        <w:t xml:space="preserve"> над 3 скупа података. </w:t>
+      </w:r>
+      <w:r>
+        <w:rPr>
+          <w:lang w:val="sr-Cyrl-RS"/>
+        </w:rPr>
+        <w:t xml:space="preserve"> </w:t>
+      </w:r>
+      <w:r>
+        <w:rPr>
+          <w:lang w:val="sr-Cyrl-RS"/>
+        </w:rPr>
+        <w:t>И овде су резултати очекивани јер је скалирање донело значајно боље перформансе вештачких неуронских мрежа као и представнику алгоритма који рачунају растојање између података, методу потпорних вектора. Код метода насумичних шума и наивног бајеса се примећује чак и погоршање након скалирања података. Што се самог начина скалирања тиче, стандардизација је више пријала скупу података авио компаније, док је нормализација више одговарала скупу података</w:t>
+      </w:r>
+      <w:r>
+        <w:rPr>
+          <w:lang w:val="sr-Cyrl-RS"/>
+        </w:rPr>
+        <w:t xml:space="preserve"> банке</w:t>
+      </w:r>
+      <w:r>
+        <w:rPr>
+          <w:lang w:val="sr-Cyrl-RS"/>
+        </w:rPr>
+        <w:t xml:space="preserve"> али је разлика веома мала, скоро безначајна.</w:t>
+      </w:r>
+    </w:p>
+    <w:p>
+      <w:pPr>
+        <w:pStyle w:val="BodyText"/>
+        <w:ind w:firstLine="360"/>
+        <w:rPr>
+          <w:lang w:val="sr-Cyrl-RS"/>
+        </w:rPr>
+      </w:pPr>
+      <w:r>
+        <w:rPr>
+          <w:lang w:val="sr-Cyrl-RS"/>
+        </w:rPr>
+        <w:t>Уклањање екстремних вредности је трећи корак у практичном делу рада. Дефинисане су на почетку фунцкије за визуализацију. Такође су дефинисане функције за уклањање и импутацију екстремних вредности</w:t>
+      </w:r>
+      <w:r>
+        <w:rPr>
+          <w:lang w:val="sr-Cyrl-RS"/>
+        </w:rPr>
+        <w:t xml:space="preserve"> методом интервартилног опсега</w:t>
+      </w:r>
+      <w:r>
+        <w:rPr>
+          <w:lang w:val="sr-Cyrl-RS"/>
+        </w:rPr>
+        <w:t xml:space="preserve">. Оне су касније примењене на скупу података банке који у себи има екстремне вредности. </w:t>
+      </w:r>
+      <w:r>
+        <w:rPr>
+          <w:lang w:val="sr-Cyrl-RS"/>
+        </w:rPr>
+        <w:t xml:space="preserve">Све три су допринеле значајно бољим перформансама неуронских мрежа у осносу на почетни скуп који није био скалиран, али не и у односу на нормализован скуп података. Уклањање свих екстремних вредности је донело бољу прецизност за чак 2% од нормализованог скупа података, али лошију </w:t>
+      </w:r>
+      <w:r>
+        <w:rPr>
+          <w:lang w:val="sr-Latn-RS"/>
+        </w:rPr>
+        <w:t>F</w:t>
+      </w:r>
+      <w:r>
+        <w:rPr>
+          <w:lang w:val="sr-Cyrl-RS"/>
+        </w:rPr>
+        <w:t xml:space="preserve">1 меру и подручје испод рок криве. Закључак и најбољи савет јесте пронаћи склад између скалирања и екстремних вредности, јер екстремне вредности итекако негативно утичу на перформансе, али исто тако и недостатак информација може негативно утицати на крајњи модел. </w:t>
+      </w:r>
+    </w:p>
+    <w:p>
+      <w:pPr>
+        <w:pStyle w:val="BodyText"/>
+        <w:ind w:firstLine="360"/>
+        <w:rPr>
+          <w:lang w:val="sr-Cyrl-RS"/>
+        </w:rPr>
+      </w:pPr>
+      <w:r>
+        <w:rPr>
+          <w:lang w:val="sr-Cyrl-RS"/>
+        </w:rPr>
+        <w:t xml:space="preserve">Део намењен дискретизацији података је више усмерен на размишљање како се подаци могу дискретизовати и на разне начине и технике дискретизације. Демонстриран је рад </w:t>
+      </w:r>
+      <w:r>
+        <w:rPr>
+          <w:lang w:val="sr-Latn-RS"/>
+        </w:rPr>
+        <w:t>K</w:t>
+      </w:r>
+      <w:r>
+        <w:rPr>
+          <w:lang w:val="sr-Latn-RS"/>
+        </w:rPr>
+        <w:t>B</w:t>
+      </w:r>
+      <w:r>
+        <w:rPr>
+          <w:lang w:val="sr-Latn-RS"/>
+        </w:rPr>
+        <w:t>insDiscretizer-a</w:t>
+      </w:r>
+      <w:r>
+        <w:rPr>
+          <w:lang w:val="sr-Cyrl-RS"/>
+        </w:rPr>
+        <w:t xml:space="preserve"> чија је главна улога дискретизација података, али је такође и демонстирана надгледана и надгледана дискретизација као и како се могу подаци дискретизовати помоћу </w:t>
+      </w:r>
+      <w:r>
+        <w:rPr>
+          <w:lang w:val="sr-Latn-RS"/>
+        </w:rPr>
+        <w:t>pandas</w:t>
+      </w:r>
+      <w:r>
+        <w:rPr>
+          <w:lang w:val="sr-Cyrl-RS"/>
+        </w:rPr>
+        <w:t xml:space="preserve"> библиотеке. На крају, дискретизација скупа авио компаније је позитивно утицала на перформансе неуронске мреже и добијено је побољшање од чак 3% у односу на почетни скуп података, али недовољно добро да се изједначи са скалираним скупом. Ово је последица губитка информација коју дискретизација изазива, па су резултати лошији чак и за метод насумичних шума који очекује дискретне податке на улазу. </w:t>
+      </w:r>
+    </w:p>
+    <w:p>
+      <w:pPr>
+        <w:pStyle w:val="BodyText"/>
+        <w:ind w:firstLine="360"/>
+        <w:rPr>
+          <w:lang w:val="sr-Cyrl-RS"/>
+        </w:rPr>
+      </w:pPr>
+      <w:r>
+        <w:rPr>
+          <w:lang w:val="sr-Cyrl-RS"/>
+        </w:rPr>
+        <w:t xml:space="preserve">На крају, трећи скуп података који нема излаз и због тога </w:t>
+      </w:r>
+      <w:r>
+        <w:rPr>
+          <w:lang w:val="sr-Cyrl-RS"/>
+        </w:rPr>
+        <w:t xml:space="preserve">се </w:t>
+      </w:r>
+      <w:r>
+        <w:rPr>
+          <w:lang w:val="sr-Cyrl-RS"/>
+        </w:rPr>
+        <w:t>не може применити ниједан алгоритам машинског учења</w:t>
+      </w:r>
+      <w:r>
+        <w:rPr>
+          <w:lang w:val="sr-Cyrl-RS"/>
+        </w:rPr>
+        <w:t>.</w:t>
+      </w:r>
+      <w:r>
+        <w:rPr>
+          <w:lang w:val="sr-Cyrl-RS"/>
+        </w:rPr>
+        <w:t xml:space="preserve"> </w:t>
+      </w:r>
+      <w:r>
+        <w:rPr>
+          <w:lang w:val="sr-Cyrl-RS"/>
+        </w:rPr>
+        <w:t>Он је</w:t>
+      </w:r>
+      <w:r>
+        <w:rPr>
+          <w:lang w:val="sr-Cyrl-RS"/>
+        </w:rPr>
+        <w:t xml:space="preserve"> коришћен како би се демонстрирала промена дистрибуције у зависности од дела дана у коме се пратило кретање возила по граду Денверу. Виде се велике разлике у статистичким параметрима када се пореде различити делови дана. С тим у вези, уколико се ради у скупу података као што је овај</w:t>
+      </w:r>
+      <w:r>
+        <w:rPr>
+          <w:lang w:val="sr-Cyrl-RS"/>
+        </w:rPr>
+        <w:t xml:space="preserve">, </w:t>
+      </w:r>
+      <w:r>
+        <w:rPr>
+          <w:lang w:val="sr-Cyrl-RS"/>
+        </w:rPr>
+        <w:t>демонстрирано је понашање статистичких параметара</w:t>
+      </w:r>
+      <w:r>
+        <w:rPr>
+          <w:lang w:val="sr-Cyrl-RS"/>
+        </w:rPr>
+        <w:t xml:space="preserve"> </w:t>
+      </w:r>
+      <w:r>
+        <w:rPr>
+          <w:lang w:val="sr-Cyrl-RS"/>
+        </w:rPr>
+        <w:t>како би се показало како је</w:t>
+      </w:r>
+      <w:r>
+        <w:rPr>
+          <w:lang w:val="sr-Cyrl-RS"/>
+        </w:rPr>
+        <w:t xml:space="preserve"> кључно пратити промене у дистрибуцији, редовно балансирати податке, поново тренирати модел како промена дистрибуције не би утицала на модел машинског учења.</w:t>
+      </w:r>
       <w:r>
         <w:rPr>
           <w:lang w:val="sr-Cyrl-RS"/>
@@ -14367,7 +15674,7 @@
           <w:lang w:val="sr-Cyrl-RS"/>
         </w:rPr>
       </w:pPr>
-      <w:bookmarkStart w:id="45" w:name="_Toc131067435"/>
+      <w:bookmarkStart w:id="46" w:name="_Toc131169124"/>
       <w:r>
         <w:rPr>
           <w:rFonts w:asciiTheme="minorHAnsi" w:hAnsiTheme="minorHAnsi" w:cstheme="minorHAnsi"/>
@@ -14378,7 +15685,7 @@
         <w:lastRenderedPageBreak/>
         <w:t>Закључак</w:t>
       </w:r>
-      <w:bookmarkEnd w:id="45"/>
+      <w:bookmarkEnd w:id="46"/>
     </w:p>
     <w:p>
       <w:pPr>
@@ -14897,7 +16204,7 @@
         <w:br w:type="page"/>
       </w:r>
     </w:p>
-    <w:bookmarkStart w:id="46" w:name="_Toc131067436" w:displacedByCustomXml="next"/>
+    <w:bookmarkStart w:id="47" w:name="_Toc131169125" w:displacedByCustomXml="next"/>
     <w:sdt>
       <w:sdtPr>
         <w:rPr>
@@ -14921,7 +16228,7 @@
           <w:r>
             <w:t>References</w:t>
           </w:r>
-          <w:bookmarkEnd w:id="46"/>
+          <w:bookmarkEnd w:id="47"/>
         </w:p>
         <w:sdt>
           <w:sdtPr>
@@ -16820,6 +18127,119 @@
     </w:lvl>
   </w:abstractNum>
   <w:abstractNum w:abstractNumId="12" w15:restartNumberingAfterBreak="0">
+    <w:nsid w:val="2B005867"/>
+    <w:multiLevelType w:val="hybridMultilevel"/>
+    <w:tmpl w:val="830CE96A"/>
+    <w:lvl w:ilvl="0" w:tplc="08090001">
+      <w:start w:val="1"/>
+      <w:numFmt w:val="bullet"/>
+      <w:lvlText w:val=""/>
+      <w:lvlJc w:val="left"/>
+      <w:pPr>
+        <w:ind w:left="720" w:hanging="360"/>
+      </w:pPr>
+      <w:rPr>
+        <w:rFonts w:ascii="Symbol" w:hAnsi="Symbol" w:hint="default"/>
+      </w:rPr>
+    </w:lvl>
+    <w:lvl w:ilvl="1" w:tplc="08090003">
+      <w:start w:val="1"/>
+      <w:numFmt w:val="bullet"/>
+      <w:lvlText w:val="o"/>
+      <w:lvlJc w:val="left"/>
+      <w:pPr>
+        <w:ind w:left="1440" w:hanging="360"/>
+      </w:pPr>
+      <w:rPr>
+        <w:rFonts w:ascii="Courier New" w:hAnsi="Courier New" w:cs="Courier New" w:hint="default"/>
+      </w:rPr>
+    </w:lvl>
+    <w:lvl w:ilvl="2" w:tplc="08090005" w:tentative="1">
+      <w:start w:val="1"/>
+      <w:numFmt w:val="bullet"/>
+      <w:lvlText w:val=""/>
+      <w:lvlJc w:val="left"/>
+      <w:pPr>
+        <w:ind w:left="2160" w:hanging="360"/>
+      </w:pPr>
+      <w:rPr>
+        <w:rFonts w:ascii="Wingdings" w:hAnsi="Wingdings" w:hint="default"/>
+      </w:rPr>
+    </w:lvl>
+    <w:lvl w:ilvl="3" w:tplc="08090001" w:tentative="1">
+      <w:start w:val="1"/>
+      <w:numFmt w:val="bullet"/>
+      <w:lvlText w:val=""/>
+      <w:lvlJc w:val="left"/>
+      <w:pPr>
+        <w:ind w:left="2880" w:hanging="360"/>
+      </w:pPr>
+      <w:rPr>
+        <w:rFonts w:ascii="Symbol" w:hAnsi="Symbol" w:hint="default"/>
+      </w:rPr>
+    </w:lvl>
+    <w:lvl w:ilvl="4" w:tplc="08090003" w:tentative="1">
+      <w:start w:val="1"/>
+      <w:numFmt w:val="bullet"/>
+      <w:lvlText w:val="o"/>
+      <w:lvlJc w:val="left"/>
+      <w:pPr>
+        <w:ind w:left="3600" w:hanging="360"/>
+      </w:pPr>
+      <w:rPr>
+        <w:rFonts w:ascii="Courier New" w:hAnsi="Courier New" w:cs="Courier New" w:hint="default"/>
+      </w:rPr>
+    </w:lvl>
+    <w:lvl w:ilvl="5" w:tplc="08090005" w:tentative="1">
+      <w:start w:val="1"/>
+      <w:numFmt w:val="bullet"/>
+      <w:lvlText w:val=""/>
+      <w:lvlJc w:val="left"/>
+      <w:pPr>
+        <w:ind w:left="4320" w:hanging="360"/>
+      </w:pPr>
+      <w:rPr>
+        <w:rFonts w:ascii="Wingdings" w:hAnsi="Wingdings" w:hint="default"/>
+      </w:rPr>
+    </w:lvl>
+    <w:lvl w:ilvl="6" w:tplc="08090001" w:tentative="1">
+      <w:start w:val="1"/>
+      <w:numFmt w:val="bullet"/>
+      <w:lvlText w:val=""/>
+      <w:lvlJc w:val="left"/>
+      <w:pPr>
+        <w:ind w:left="5040" w:hanging="360"/>
+      </w:pPr>
+      <w:rPr>
+        <w:rFonts w:ascii="Symbol" w:hAnsi="Symbol" w:hint="default"/>
+      </w:rPr>
+    </w:lvl>
+    <w:lvl w:ilvl="7" w:tplc="08090003" w:tentative="1">
+      <w:start w:val="1"/>
+      <w:numFmt w:val="bullet"/>
+      <w:lvlText w:val="o"/>
+      <w:lvlJc w:val="left"/>
+      <w:pPr>
+        <w:ind w:left="5760" w:hanging="360"/>
+      </w:pPr>
+      <w:rPr>
+        <w:rFonts w:ascii="Courier New" w:hAnsi="Courier New" w:cs="Courier New" w:hint="default"/>
+      </w:rPr>
+    </w:lvl>
+    <w:lvl w:ilvl="8" w:tplc="08090005" w:tentative="1">
+      <w:start w:val="1"/>
+      <w:numFmt w:val="bullet"/>
+      <w:lvlText w:val=""/>
+      <w:lvlJc w:val="left"/>
+      <w:pPr>
+        <w:ind w:left="6480" w:hanging="360"/>
+      </w:pPr>
+      <w:rPr>
+        <w:rFonts w:ascii="Wingdings" w:hAnsi="Wingdings" w:hint="default"/>
+      </w:rPr>
+    </w:lvl>
+  </w:abstractNum>
+  <w:abstractNum w:abstractNumId="13" w15:restartNumberingAfterBreak="0">
     <w:nsid w:val="2C3E70C0"/>
     <w:multiLevelType w:val="hybridMultilevel"/>
     <w:tmpl w:val="B0FC5E4C"/>
@@ -16932,7 +18352,7 @@
       </w:rPr>
     </w:lvl>
   </w:abstractNum>
-  <w:abstractNum w:abstractNumId="13" w15:restartNumberingAfterBreak="0">
+  <w:abstractNum w:abstractNumId="14" w15:restartNumberingAfterBreak="0">
     <w:nsid w:val="2DB47E7D"/>
     <w:multiLevelType w:val="hybridMultilevel"/>
     <w:tmpl w:val="8D2EAEAA"/>
@@ -17021,7 +18441,7 @@
       </w:pPr>
     </w:lvl>
   </w:abstractNum>
-  <w:abstractNum w:abstractNumId="14" w15:restartNumberingAfterBreak="0">
+  <w:abstractNum w:abstractNumId="15" w15:restartNumberingAfterBreak="0">
     <w:nsid w:val="309C0BEE"/>
     <w:multiLevelType w:val="hybridMultilevel"/>
     <w:tmpl w:val="D1EE11F2"/>
@@ -17107,7 +18527,7 @@
       </w:pPr>
     </w:lvl>
   </w:abstractNum>
-  <w:abstractNum w:abstractNumId="15" w15:restartNumberingAfterBreak="0">
+  <w:abstractNum w:abstractNumId="16" w15:restartNumberingAfterBreak="0">
     <w:nsid w:val="325B7DFE"/>
     <w:multiLevelType w:val="hybridMultilevel"/>
     <w:tmpl w:val="AC560864"/>
@@ -17193,7 +18613,7 @@
       </w:pPr>
     </w:lvl>
   </w:abstractNum>
-  <w:abstractNum w:abstractNumId="16" w15:restartNumberingAfterBreak="0">
+  <w:abstractNum w:abstractNumId="17" w15:restartNumberingAfterBreak="0">
     <w:nsid w:val="35855BED"/>
     <w:multiLevelType w:val="hybridMultilevel"/>
     <w:tmpl w:val="AC9ECC94"/>
@@ -17306,7 +18726,7 @@
       </w:rPr>
     </w:lvl>
   </w:abstractNum>
-  <w:abstractNum w:abstractNumId="17" w15:restartNumberingAfterBreak="0">
+  <w:abstractNum w:abstractNumId="18" w15:restartNumberingAfterBreak="0">
     <w:nsid w:val="3B520B55"/>
     <w:multiLevelType w:val="multilevel"/>
     <w:tmpl w:val="EC32BAC2"/>
@@ -17455,7 +18875,7 @@
       </w:rPr>
     </w:lvl>
   </w:abstractNum>
-  <w:abstractNum w:abstractNumId="18" w15:restartNumberingAfterBreak="0">
+  <w:abstractNum w:abstractNumId="19" w15:restartNumberingAfterBreak="0">
     <w:nsid w:val="3D732660"/>
     <w:multiLevelType w:val="hybridMultilevel"/>
     <w:tmpl w:val="E2184E28"/>
@@ -17568,7 +18988,7 @@
       </w:rPr>
     </w:lvl>
   </w:abstractNum>
-  <w:abstractNum w:abstractNumId="19" w15:restartNumberingAfterBreak="0">
+  <w:abstractNum w:abstractNumId="20" w15:restartNumberingAfterBreak="0">
     <w:nsid w:val="3F457741"/>
     <w:multiLevelType w:val="hybridMultilevel"/>
     <w:tmpl w:val="839A2916"/>
@@ -17681,7 +19101,7 @@
       </w:rPr>
     </w:lvl>
   </w:abstractNum>
-  <w:abstractNum w:abstractNumId="20" w15:restartNumberingAfterBreak="0">
+  <w:abstractNum w:abstractNumId="21" w15:restartNumberingAfterBreak="0">
     <w:nsid w:val="41767F01"/>
     <w:multiLevelType w:val="hybridMultilevel"/>
     <w:tmpl w:val="226C0AEC"/>
@@ -17794,7 +19214,7 @@
       </w:rPr>
     </w:lvl>
   </w:abstractNum>
-  <w:abstractNum w:abstractNumId="21" w15:restartNumberingAfterBreak="0">
+  <w:abstractNum w:abstractNumId="22" w15:restartNumberingAfterBreak="0">
     <w:nsid w:val="4B0012CD"/>
     <w:multiLevelType w:val="hybridMultilevel"/>
     <w:tmpl w:val="EF0436E8"/>
@@ -17907,7 +19327,7 @@
       </w:rPr>
     </w:lvl>
   </w:abstractNum>
-  <w:abstractNum w:abstractNumId="22" w15:restartNumberingAfterBreak="0">
+  <w:abstractNum w:abstractNumId="23" w15:restartNumberingAfterBreak="0">
     <w:nsid w:val="4B0D6766"/>
     <w:multiLevelType w:val="hybridMultilevel"/>
     <w:tmpl w:val="13969E5E"/>
@@ -18020,7 +19440,7 @@
       </w:rPr>
     </w:lvl>
   </w:abstractNum>
-  <w:abstractNum w:abstractNumId="23" w15:restartNumberingAfterBreak="0">
+  <w:abstractNum w:abstractNumId="24" w15:restartNumberingAfterBreak="0">
     <w:nsid w:val="58382C40"/>
     <w:multiLevelType w:val="hybridMultilevel"/>
     <w:tmpl w:val="ADA64390"/>
@@ -18133,7 +19553,7 @@
       </w:rPr>
     </w:lvl>
   </w:abstractNum>
-  <w:abstractNum w:abstractNumId="24" w15:restartNumberingAfterBreak="0">
+  <w:abstractNum w:abstractNumId="25" w15:restartNumberingAfterBreak="0">
     <w:nsid w:val="5880633B"/>
     <w:multiLevelType w:val="hybridMultilevel"/>
     <w:tmpl w:val="3C0645B6"/>
@@ -18246,7 +19666,7 @@
       </w:rPr>
     </w:lvl>
   </w:abstractNum>
-  <w:abstractNum w:abstractNumId="25" w15:restartNumberingAfterBreak="0">
+  <w:abstractNum w:abstractNumId="26" w15:restartNumberingAfterBreak="0">
     <w:nsid w:val="58A33D3B"/>
     <w:multiLevelType w:val="hybridMultilevel"/>
     <w:tmpl w:val="C86429E4"/>
@@ -18359,7 +19779,7 @@
       </w:rPr>
     </w:lvl>
   </w:abstractNum>
-  <w:abstractNum w:abstractNumId="26" w15:restartNumberingAfterBreak="0">
+  <w:abstractNum w:abstractNumId="27" w15:restartNumberingAfterBreak="0">
     <w:nsid w:val="59A84B37"/>
     <w:multiLevelType w:val="hybridMultilevel"/>
     <w:tmpl w:val="6FDCD77A"/>
@@ -18472,7 +19892,7 @@
       </w:rPr>
     </w:lvl>
   </w:abstractNum>
-  <w:abstractNum w:abstractNumId="27" w15:restartNumberingAfterBreak="0">
+  <w:abstractNum w:abstractNumId="28" w15:restartNumberingAfterBreak="0">
     <w:nsid w:val="59C63FD3"/>
     <w:multiLevelType w:val="hybridMultilevel"/>
     <w:tmpl w:val="98E87416"/>
@@ -18585,7 +20005,7 @@
       </w:rPr>
     </w:lvl>
   </w:abstractNum>
-  <w:abstractNum w:abstractNumId="28" w15:restartNumberingAfterBreak="0">
+  <w:abstractNum w:abstractNumId="29" w15:restartNumberingAfterBreak="0">
     <w:nsid w:val="5D3B7609"/>
     <w:multiLevelType w:val="hybridMultilevel"/>
     <w:tmpl w:val="26CE176E"/>
@@ -18698,7 +20118,7 @@
       </w:rPr>
     </w:lvl>
   </w:abstractNum>
-  <w:abstractNum w:abstractNumId="29" w15:restartNumberingAfterBreak="0">
+  <w:abstractNum w:abstractNumId="30" w15:restartNumberingAfterBreak="0">
     <w:nsid w:val="5F767E44"/>
     <w:multiLevelType w:val="hybridMultilevel"/>
     <w:tmpl w:val="90F8E22E"/>
@@ -18811,7 +20231,7 @@
       </w:rPr>
     </w:lvl>
   </w:abstractNum>
-  <w:abstractNum w:abstractNumId="30" w15:restartNumberingAfterBreak="0">
+  <w:abstractNum w:abstractNumId="31" w15:restartNumberingAfterBreak="0">
     <w:nsid w:val="63F03F82"/>
     <w:multiLevelType w:val="hybridMultilevel"/>
     <w:tmpl w:val="616E3F02"/>
@@ -18924,7 +20344,120 @@
       </w:rPr>
     </w:lvl>
   </w:abstractNum>
-  <w:abstractNum w:abstractNumId="31" w15:restartNumberingAfterBreak="0">
+  <w:abstractNum w:abstractNumId="32" w15:restartNumberingAfterBreak="0">
+    <w:nsid w:val="65930CF8"/>
+    <w:multiLevelType w:val="hybridMultilevel"/>
+    <w:tmpl w:val="8D22DDB0"/>
+    <w:lvl w:ilvl="0" w:tplc="08090001">
+      <w:start w:val="1"/>
+      <w:numFmt w:val="bullet"/>
+      <w:lvlText w:val=""/>
+      <w:lvlJc w:val="left"/>
+      <w:pPr>
+        <w:ind w:left="3600" w:hanging="360"/>
+      </w:pPr>
+      <w:rPr>
+        <w:rFonts w:ascii="Symbol" w:hAnsi="Symbol" w:hint="default"/>
+      </w:rPr>
+    </w:lvl>
+    <w:lvl w:ilvl="1" w:tplc="08090003" w:tentative="1">
+      <w:start w:val="1"/>
+      <w:numFmt w:val="bullet"/>
+      <w:lvlText w:val="o"/>
+      <w:lvlJc w:val="left"/>
+      <w:pPr>
+        <w:ind w:left="4320" w:hanging="360"/>
+      </w:pPr>
+      <w:rPr>
+        <w:rFonts w:ascii="Courier New" w:hAnsi="Courier New" w:cs="Courier New" w:hint="default"/>
+      </w:rPr>
+    </w:lvl>
+    <w:lvl w:ilvl="2" w:tplc="08090005" w:tentative="1">
+      <w:start w:val="1"/>
+      <w:numFmt w:val="bullet"/>
+      <w:lvlText w:val=""/>
+      <w:lvlJc w:val="left"/>
+      <w:pPr>
+        <w:ind w:left="5040" w:hanging="360"/>
+      </w:pPr>
+      <w:rPr>
+        <w:rFonts w:ascii="Wingdings" w:hAnsi="Wingdings" w:hint="default"/>
+      </w:rPr>
+    </w:lvl>
+    <w:lvl w:ilvl="3" w:tplc="08090001" w:tentative="1">
+      <w:start w:val="1"/>
+      <w:numFmt w:val="bullet"/>
+      <w:lvlText w:val=""/>
+      <w:lvlJc w:val="left"/>
+      <w:pPr>
+        <w:ind w:left="5760" w:hanging="360"/>
+      </w:pPr>
+      <w:rPr>
+        <w:rFonts w:ascii="Symbol" w:hAnsi="Symbol" w:hint="default"/>
+      </w:rPr>
+    </w:lvl>
+    <w:lvl w:ilvl="4" w:tplc="08090003" w:tentative="1">
+      <w:start w:val="1"/>
+      <w:numFmt w:val="bullet"/>
+      <w:lvlText w:val="o"/>
+      <w:lvlJc w:val="left"/>
+      <w:pPr>
+        <w:ind w:left="6480" w:hanging="360"/>
+      </w:pPr>
+      <w:rPr>
+        <w:rFonts w:ascii="Courier New" w:hAnsi="Courier New" w:cs="Courier New" w:hint="default"/>
+      </w:rPr>
+    </w:lvl>
+    <w:lvl w:ilvl="5" w:tplc="08090005" w:tentative="1">
+      <w:start w:val="1"/>
+      <w:numFmt w:val="bullet"/>
+      <w:lvlText w:val=""/>
+      <w:lvlJc w:val="left"/>
+      <w:pPr>
+        <w:ind w:left="7200" w:hanging="360"/>
+      </w:pPr>
+      <w:rPr>
+        <w:rFonts w:ascii="Wingdings" w:hAnsi="Wingdings" w:hint="default"/>
+      </w:rPr>
+    </w:lvl>
+    <w:lvl w:ilvl="6" w:tplc="08090001" w:tentative="1">
+      <w:start w:val="1"/>
+      <w:numFmt w:val="bullet"/>
+      <w:lvlText w:val=""/>
+      <w:lvlJc w:val="left"/>
+      <w:pPr>
+        <w:ind w:left="7920" w:hanging="360"/>
+      </w:pPr>
+      <w:rPr>
+        <w:rFonts w:ascii="Symbol" w:hAnsi="Symbol" w:hint="default"/>
+      </w:rPr>
+    </w:lvl>
+    <w:lvl w:ilvl="7" w:tplc="08090003" w:tentative="1">
+      <w:start w:val="1"/>
+      <w:numFmt w:val="bullet"/>
+      <w:lvlText w:val="o"/>
+      <w:lvlJc w:val="left"/>
+      <w:pPr>
+        <w:ind w:left="8640" w:hanging="360"/>
+      </w:pPr>
+      <w:rPr>
+        <w:rFonts w:ascii="Courier New" w:hAnsi="Courier New" w:cs="Courier New" w:hint="default"/>
+      </w:rPr>
+    </w:lvl>
+    <w:lvl w:ilvl="8" w:tplc="08090005" w:tentative="1">
+      <w:start w:val="1"/>
+      <w:numFmt w:val="bullet"/>
+      <w:lvlText w:val=""/>
+      <w:lvlJc w:val="left"/>
+      <w:pPr>
+        <w:ind w:left="9360" w:hanging="360"/>
+      </w:pPr>
+      <w:rPr>
+        <w:rFonts w:ascii="Wingdings" w:hAnsi="Wingdings" w:hint="default"/>
+      </w:rPr>
+    </w:lvl>
+  </w:abstractNum>
+  <w:abstractNum w:abstractNumId="33" w15:restartNumberingAfterBreak="0">
     <w:nsid w:val="6619199B"/>
     <w:multiLevelType w:val="hybridMultilevel"/>
     <w:tmpl w:val="F6526D8E"/>
@@ -19037,7 +20570,7 @@
       </w:rPr>
     </w:lvl>
   </w:abstractNum>
-  <w:abstractNum w:abstractNumId="32" w15:restartNumberingAfterBreak="0">
+  <w:abstractNum w:abstractNumId="34" w15:restartNumberingAfterBreak="0">
     <w:nsid w:val="68100539"/>
     <w:multiLevelType w:val="hybridMultilevel"/>
     <w:tmpl w:val="05CA7B72"/>
@@ -19150,7 +20683,7 @@
       </w:rPr>
     </w:lvl>
   </w:abstractNum>
-  <w:abstractNum w:abstractNumId="33" w15:restartNumberingAfterBreak="0">
+  <w:abstractNum w:abstractNumId="35" w15:restartNumberingAfterBreak="0">
     <w:nsid w:val="6C8E46E9"/>
     <w:multiLevelType w:val="hybridMultilevel"/>
     <w:tmpl w:val="5C466A1A"/>
@@ -19263,7 +20796,7 @@
       </w:rPr>
     </w:lvl>
   </w:abstractNum>
-  <w:abstractNum w:abstractNumId="34" w15:restartNumberingAfterBreak="0">
+  <w:abstractNum w:abstractNumId="36" w15:restartNumberingAfterBreak="0">
     <w:nsid w:val="6E157A25"/>
     <w:multiLevelType w:val="hybridMultilevel"/>
     <w:tmpl w:val="478888F2"/>
@@ -19376,7 +20909,7 @@
       </w:rPr>
     </w:lvl>
   </w:abstractNum>
-  <w:abstractNum w:abstractNumId="35" w15:restartNumberingAfterBreak="0">
+  <w:abstractNum w:abstractNumId="37" w15:restartNumberingAfterBreak="0">
     <w:nsid w:val="6EF03EE2"/>
     <w:multiLevelType w:val="hybridMultilevel"/>
     <w:tmpl w:val="2AEE5EDE"/>
@@ -19489,7 +21022,7 @@
       </w:rPr>
     </w:lvl>
   </w:abstractNum>
-  <w:abstractNum w:abstractNumId="36" w15:restartNumberingAfterBreak="0">
+  <w:abstractNum w:abstractNumId="38" w15:restartNumberingAfterBreak="0">
     <w:nsid w:val="6F155665"/>
     <w:multiLevelType w:val="hybridMultilevel"/>
     <w:tmpl w:val="676AA5DC"/>
@@ -19602,7 +21135,7 @@
       </w:rPr>
     </w:lvl>
   </w:abstractNum>
-  <w:abstractNum w:abstractNumId="37" w15:restartNumberingAfterBreak="0">
+  <w:abstractNum w:abstractNumId="39" w15:restartNumberingAfterBreak="0">
     <w:nsid w:val="74DF6D45"/>
     <w:multiLevelType w:val="hybridMultilevel"/>
     <w:tmpl w:val="14D20AC8"/>
@@ -19715,44 +21248,157 @@
       </w:rPr>
     </w:lvl>
   </w:abstractNum>
+  <w:abstractNum w:abstractNumId="40" w15:restartNumberingAfterBreak="0">
+    <w:nsid w:val="79906000"/>
+    <w:multiLevelType w:val="hybridMultilevel"/>
+    <w:tmpl w:val="3196CAA6"/>
+    <w:lvl w:ilvl="0" w:tplc="08090001">
+      <w:start w:val="1"/>
+      <w:numFmt w:val="bullet"/>
+      <w:lvlText w:val=""/>
+      <w:lvlJc w:val="left"/>
+      <w:pPr>
+        <w:ind w:left="3600" w:hanging="360"/>
+      </w:pPr>
+      <w:rPr>
+        <w:rFonts w:ascii="Symbol" w:hAnsi="Symbol" w:hint="default"/>
+      </w:rPr>
+    </w:lvl>
+    <w:lvl w:ilvl="1" w:tplc="08090003" w:tentative="1">
+      <w:start w:val="1"/>
+      <w:numFmt w:val="bullet"/>
+      <w:lvlText w:val="o"/>
+      <w:lvlJc w:val="left"/>
+      <w:pPr>
+        <w:ind w:left="4320" w:hanging="360"/>
+      </w:pPr>
+      <w:rPr>
+        <w:rFonts w:ascii="Courier New" w:hAnsi="Courier New" w:cs="Courier New" w:hint="default"/>
+      </w:rPr>
+    </w:lvl>
+    <w:lvl w:ilvl="2" w:tplc="08090005" w:tentative="1">
+      <w:start w:val="1"/>
+      <w:numFmt w:val="bullet"/>
+      <w:lvlText w:val=""/>
+      <w:lvlJc w:val="left"/>
+      <w:pPr>
+        <w:ind w:left="5040" w:hanging="360"/>
+      </w:pPr>
+      <w:rPr>
+        <w:rFonts w:ascii="Wingdings" w:hAnsi="Wingdings" w:hint="default"/>
+      </w:rPr>
+    </w:lvl>
+    <w:lvl w:ilvl="3" w:tplc="08090001" w:tentative="1">
+      <w:start w:val="1"/>
+      <w:numFmt w:val="bullet"/>
+      <w:lvlText w:val=""/>
+      <w:lvlJc w:val="left"/>
+      <w:pPr>
+        <w:ind w:left="5760" w:hanging="360"/>
+      </w:pPr>
+      <w:rPr>
+        <w:rFonts w:ascii="Symbol" w:hAnsi="Symbol" w:hint="default"/>
+      </w:rPr>
+    </w:lvl>
+    <w:lvl w:ilvl="4" w:tplc="08090003" w:tentative="1">
+      <w:start w:val="1"/>
+      <w:numFmt w:val="bullet"/>
+      <w:lvlText w:val="o"/>
+      <w:lvlJc w:val="left"/>
+      <w:pPr>
+        <w:ind w:left="6480" w:hanging="360"/>
+      </w:pPr>
+      <w:rPr>
+        <w:rFonts w:ascii="Courier New" w:hAnsi="Courier New" w:cs="Courier New" w:hint="default"/>
+      </w:rPr>
+    </w:lvl>
+    <w:lvl w:ilvl="5" w:tplc="08090005" w:tentative="1">
+      <w:start w:val="1"/>
+      <w:numFmt w:val="bullet"/>
+      <w:lvlText w:val=""/>
+      <w:lvlJc w:val="left"/>
+      <w:pPr>
+        <w:ind w:left="7200" w:hanging="360"/>
+      </w:pPr>
+      <w:rPr>
+        <w:rFonts w:ascii="Wingdings" w:hAnsi="Wingdings" w:hint="default"/>
+      </w:rPr>
+    </w:lvl>
+    <w:lvl w:ilvl="6" w:tplc="08090001" w:tentative="1">
+      <w:start w:val="1"/>
+      <w:numFmt w:val="bullet"/>
+      <w:lvlText w:val=""/>
+      <w:lvlJc w:val="left"/>
+      <w:pPr>
+        <w:ind w:left="7920" w:hanging="360"/>
+      </w:pPr>
+      <w:rPr>
+        <w:rFonts w:ascii="Symbol" w:hAnsi="Symbol" w:hint="default"/>
+      </w:rPr>
+    </w:lvl>
+    <w:lvl w:ilvl="7" w:tplc="08090003" w:tentative="1">
+      <w:start w:val="1"/>
+      <w:numFmt w:val="bullet"/>
+      <w:lvlText w:val="o"/>
+      <w:lvlJc w:val="left"/>
+      <w:pPr>
+        <w:ind w:left="8640" w:hanging="360"/>
+      </w:pPr>
+      <w:rPr>
+        <w:rFonts w:ascii="Courier New" w:hAnsi="Courier New" w:cs="Courier New" w:hint="default"/>
+      </w:rPr>
+    </w:lvl>
+    <w:lvl w:ilvl="8" w:tplc="08090005" w:tentative="1">
+      <w:start w:val="1"/>
+      <w:numFmt w:val="bullet"/>
+      <w:lvlText w:val=""/>
+      <w:lvlJc w:val="left"/>
+      <w:pPr>
+        <w:ind w:left="9360" w:hanging="360"/>
+      </w:pPr>
+      <w:rPr>
+        <w:rFonts w:ascii="Wingdings" w:hAnsi="Wingdings" w:hint="default"/>
+      </w:rPr>
+    </w:lvl>
+  </w:abstractNum>
   <w:num w:numId="1" w16cid:durableId="1635015767">
+    <w:abstractNumId w:val="16"/>
+  </w:num>
+  <w:num w:numId="2" w16cid:durableId="1059668053">
     <w:abstractNumId w:val="15"/>
   </w:num>
-  <w:num w:numId="2" w16cid:durableId="1059668053">
+  <w:num w:numId="3" w16cid:durableId="1557934755">
     <w:abstractNumId w:val="14"/>
   </w:num>
-  <w:num w:numId="3" w16cid:durableId="1557934755">
-    <w:abstractNumId w:val="13"/>
-  </w:num>
   <w:num w:numId="4" w16cid:durableId="1955205884">
-    <w:abstractNumId w:val="36"/>
+    <w:abstractNumId w:val="38"/>
   </w:num>
   <w:num w:numId="5" w16cid:durableId="378433512">
-    <w:abstractNumId w:val="34"/>
+    <w:abstractNumId w:val="36"/>
   </w:num>
   <w:num w:numId="6" w16cid:durableId="281889126">
     <w:abstractNumId w:val="7"/>
   </w:num>
   <w:num w:numId="7" w16cid:durableId="1285579195">
-    <w:abstractNumId w:val="17"/>
+    <w:abstractNumId w:val="18"/>
   </w:num>
   <w:num w:numId="8" w16cid:durableId="1212885201">
     <w:abstractNumId w:val="1"/>
   </w:num>
   <w:num w:numId="9" w16cid:durableId="1278608114">
-    <w:abstractNumId w:val="16"/>
+    <w:abstractNumId w:val="17"/>
   </w:num>
   <w:num w:numId="10" w16cid:durableId="203176092">
-    <w:abstractNumId w:val="33"/>
+    <w:abstractNumId w:val="35"/>
   </w:num>
   <w:num w:numId="11" w16cid:durableId="1163545200">
-    <w:abstractNumId w:val="35"/>
+    <w:abstractNumId w:val="37"/>
   </w:num>
   <w:num w:numId="12" w16cid:durableId="1512719853">
     <w:abstractNumId w:val="10"/>
   </w:num>
   <w:num w:numId="13" w16cid:durableId="256409594">
-    <w:abstractNumId w:val="31"/>
+    <w:abstractNumId w:val="33"/>
   </w:num>
   <w:num w:numId="14" w16cid:durableId="1258714630">
     <w:abstractNumId w:val="9"/>
@@ -19761,16 +21407,16 @@
     <w:abstractNumId w:val="8"/>
   </w:num>
   <w:num w:numId="16" w16cid:durableId="1270432800">
-    <w:abstractNumId w:val="19"/>
+    <w:abstractNumId w:val="20"/>
   </w:num>
   <w:num w:numId="17" w16cid:durableId="1954482332">
-    <w:abstractNumId w:val="32"/>
+    <w:abstractNumId w:val="34"/>
   </w:num>
   <w:num w:numId="18" w16cid:durableId="583805269">
-    <w:abstractNumId w:val="23"/>
+    <w:abstractNumId w:val="24"/>
   </w:num>
   <w:num w:numId="19" w16cid:durableId="1550455383">
-    <w:abstractNumId w:val="22"/>
+    <w:abstractNumId w:val="23"/>
   </w:num>
   <w:num w:numId="20" w16cid:durableId="1244948794">
     <w:abstractNumId w:val="4"/>
@@ -19779,19 +21425,19 @@
     <w:abstractNumId w:val="6"/>
   </w:num>
   <w:num w:numId="22" w16cid:durableId="943079516">
-    <w:abstractNumId w:val="20"/>
+    <w:abstractNumId w:val="21"/>
   </w:num>
   <w:num w:numId="23" w16cid:durableId="1196192777">
-    <w:abstractNumId w:val="24"/>
+    <w:abstractNumId w:val="25"/>
   </w:num>
   <w:num w:numId="24" w16cid:durableId="1517889996">
     <w:abstractNumId w:val="5"/>
   </w:num>
   <w:num w:numId="25" w16cid:durableId="348214990">
-    <w:abstractNumId w:val="30"/>
+    <w:abstractNumId w:val="31"/>
   </w:num>
   <w:num w:numId="26" w16cid:durableId="1257707503">
-    <w:abstractNumId w:val="25"/>
+    <w:abstractNumId w:val="26"/>
   </w:num>
   <w:num w:numId="27" w16cid:durableId="492337784">
     <w:abstractNumId w:val="3"/>
@@ -19803,30 +21449,39 @@
     <w:abstractNumId w:val="2"/>
   </w:num>
   <w:num w:numId="30" w16cid:durableId="944000493">
-    <w:abstractNumId w:val="21"/>
+    <w:abstractNumId w:val="22"/>
   </w:num>
   <w:num w:numId="31" w16cid:durableId="1830898239">
     <w:abstractNumId w:val="11"/>
   </w:num>
   <w:num w:numId="32" w16cid:durableId="2105834443">
+    <w:abstractNumId w:val="30"/>
+  </w:num>
+  <w:num w:numId="33" w16cid:durableId="115755181">
+    <w:abstractNumId w:val="27"/>
+  </w:num>
+  <w:num w:numId="34" w16cid:durableId="41489674">
     <w:abstractNumId w:val="29"/>
   </w:num>
-  <w:num w:numId="33" w16cid:durableId="115755181">
-    <w:abstractNumId w:val="26"/>
-  </w:num>
-  <w:num w:numId="34" w16cid:durableId="41489674">
+  <w:num w:numId="35" w16cid:durableId="1299989273">
     <w:abstractNumId w:val="28"/>
   </w:num>
-  <w:num w:numId="35" w16cid:durableId="1299989273">
-    <w:abstractNumId w:val="27"/>
-  </w:num>
   <w:num w:numId="36" w16cid:durableId="669286393">
-    <w:abstractNumId w:val="18"/>
+    <w:abstractNumId w:val="19"/>
   </w:num>
   <w:num w:numId="37" w16cid:durableId="1178883891">
-    <w:abstractNumId w:val="37"/>
+    <w:abstractNumId w:val="39"/>
   </w:num>
   <w:num w:numId="38" w16cid:durableId="1146825024">
+    <w:abstractNumId w:val="13"/>
+  </w:num>
+  <w:num w:numId="39" w16cid:durableId="1665166292">
+    <w:abstractNumId w:val="40"/>
+  </w:num>
+  <w:num w:numId="40" w16cid:durableId="22824316">
+    <w:abstractNumId w:val="32"/>
+  </w:num>
+  <w:num w:numId="41" w16cid:durableId="1116681390">
     <w:abstractNumId w:val="12"/>
   </w:num>
 </w:numbering>

</xml_diff>